<commit_message>
Otchet pochti gotov 2 prakt
</commit_message>
<xml_diff>
--- a/Prakt 2/Отчет по задаче 2.DOCX
+++ b/Prakt 2/Отчет по задаче 2.DOCX
@@ -600,6 +600,85 @@
         </w:rPr>
         <w:t>.</w:t>
       </w:r>
+    </w:p>
+    <w:p>
+      <w:pPr>
+        <w:autoSpaceDE w:val="0"/>
+        <w:autoSpaceDN w:val="0"/>
+        <w:adjustRightInd w:val="0"/>
+        <w:spacing w:after="0" w:line="240" w:lineRule="auto"/>
+        <w:jc w:val="center"/>
+        <w:rPr>
+          <w:rFonts w:ascii="Times New Roman" w:hAnsi="Times New Roman" w:cs="Times New Roman"/>
+          <w:color w:val="000000"/>
+          <w:sz w:val="28"/>
+          <w:szCs w:val="28"/>
+        </w:rPr>
+      </w:pPr>
+    </w:p>
+    <w:p>
+      <w:pPr>
+        <w:autoSpaceDE w:val="0"/>
+        <w:autoSpaceDN w:val="0"/>
+        <w:adjustRightInd w:val="0"/>
+        <w:spacing w:after="0" w:line="240" w:lineRule="auto"/>
+        <w:jc w:val="center"/>
+        <w:rPr>
+          <w:rFonts w:ascii="Times New Roman" w:hAnsi="Times New Roman" w:cs="Times New Roman"/>
+          <w:b/>
+          <w:bCs/>
+          <w:color w:val="000000"/>
+          <w:sz w:val="32"/>
+          <w:szCs w:val="32"/>
+        </w:rPr>
+      </w:pPr>
+      <w:r>
+        <w:rPr>
+          <w:rFonts w:ascii="Times New Roman" w:hAnsi="Times New Roman" w:cs="Times New Roman"/>
+          <w:b/>
+          <w:bCs/>
+          <w:color w:val="000000"/>
+          <w:sz w:val="32"/>
+          <w:szCs w:val="32"/>
+        </w:rPr>
+        <w:t>Описание конструктора:</w:t>
+      </w:r>
+    </w:p>
+    <w:p>
+      <w:pPr>
+        <w:autoSpaceDE w:val="0"/>
+        <w:autoSpaceDN w:val="0"/>
+        <w:adjustRightInd w:val="0"/>
+        <w:spacing w:after="0" w:line="240" w:lineRule="auto"/>
+        <w:jc w:val="center"/>
+        <w:rPr>
+          <w:rFonts w:ascii="Times New Roman" w:hAnsi="Times New Roman" w:cs="Times New Roman"/>
+          <w:b/>
+          <w:bCs/>
+          <w:color w:val="000000"/>
+          <w:sz w:val="32"/>
+          <w:szCs w:val="32"/>
+        </w:rPr>
+      </w:pPr>
+    </w:p>
+    <w:p>
+      <w:pPr>
+        <w:autoSpaceDE w:val="0"/>
+        <w:autoSpaceDN w:val="0"/>
+        <w:adjustRightInd w:val="0"/>
+        <w:spacing w:after="0" w:line="240" w:lineRule="auto"/>
+        <w:jc w:val="center"/>
+        <w:rPr>
+          <w:rFonts w:ascii="Times New Roman" w:hAnsi="Times New Roman" w:cs="Times New Roman"/>
+          <w:b/>
+          <w:bCs/>
+          <w:color w:val="000000"/>
+          <w:sz w:val="32"/>
+          <w:szCs w:val="32"/>
+        </w:rPr>
+      </w:pPr>
+      <w:bookmarkStart w:id="0" w:name="_GoBack"/>
+      <w:bookmarkEnd w:id="0"/>
     </w:p>
     <w:p>
       <w:pPr>
@@ -708,7 +787,31 @@
           <w:szCs w:val="32"/>
           <w:lang w:val="en-US"/>
         </w:rPr>
-        <w:t>Private void MoveDice(object sender, EventArgs e</w:t>
+        <w:t xml:space="preserve">Private void </w:t>
+      </w:r>
+      <w:proofErr w:type="gramStart"/>
+      <w:r>
+        <w:rPr>
+          <w:rFonts w:ascii="Times New Roman" w:hAnsi="Times New Roman" w:cs="Times New Roman"/>
+          <w:b/>
+          <w:color w:val="000000"/>
+          <w:sz w:val="32"/>
+          <w:szCs w:val="32"/>
+          <w:lang w:val="en-US"/>
+        </w:rPr>
+        <w:t>MoveDice(</w:t>
+      </w:r>
+      <w:proofErr w:type="gramEnd"/>
+      <w:r>
+        <w:rPr>
+          <w:rFonts w:ascii="Times New Roman" w:hAnsi="Times New Roman" w:cs="Times New Roman"/>
+          <w:b/>
+          <w:color w:val="000000"/>
+          <w:sz w:val="32"/>
+          <w:szCs w:val="32"/>
+          <w:lang w:val="en-US"/>
+        </w:rPr>
+        <w:t>object sender, EventArgs e</w:t>
       </w:r>
       <w:r>
         <w:rPr>
@@ -890,19 +993,37 @@
         <w:jc w:val="both"/>
         <w:rPr>
           <w:rFonts w:ascii="Times New Roman" w:hAnsi="Times New Roman" w:cs="Times New Roman"/>
-          <w:color w:val="000000"/>
-          <w:sz w:val="28"/>
-          <w:szCs w:val="28"/>
-        </w:rPr>
-      </w:pPr>
-      <w:r>
-        <w:rPr>
-          <w:rFonts w:ascii="Times New Roman" w:hAnsi="Times New Roman" w:cs="Times New Roman"/>
-          <w:color w:val="000000"/>
-          <w:sz w:val="28"/>
-          <w:szCs w:val="28"/>
-          <w:lang w:val="en-US"/>
-        </w:rPr>
+          <w:b/>
+          <w:color w:val="000000"/>
+          <w:sz w:val="28"/>
+          <w:szCs w:val="28"/>
+        </w:rPr>
+      </w:pPr>
+    </w:p>
+    <w:p>
+      <w:pPr>
+        <w:autoSpaceDE w:val="0"/>
+        <w:autoSpaceDN w:val="0"/>
+        <w:adjustRightInd w:val="0"/>
+        <w:spacing w:after="0" w:line="240" w:lineRule="auto"/>
+        <w:ind w:left="360"/>
+        <w:jc w:val="both"/>
+        <w:rPr>
+          <w:rFonts w:ascii="Times New Roman" w:hAnsi="Times New Roman" w:cs="Times New Roman"/>
+          <w:color w:val="000000"/>
+          <w:sz w:val="28"/>
+          <w:szCs w:val="28"/>
+        </w:rPr>
+      </w:pPr>
+      <w:r>
+        <w:rPr>
+          <w:rFonts w:ascii="Times New Roman" w:hAnsi="Times New Roman" w:cs="Times New Roman"/>
+          <w:color w:val="000000"/>
+          <w:sz w:val="28"/>
+          <w:szCs w:val="28"/>
+          <w:lang w:val="en-US"/>
+        </w:rPr>
+        <w:lastRenderedPageBreak/>
         <w:t>ButtonPresssedId</w:t>
       </w:r>
       <w:r>
@@ -977,6 +1098,23 @@
         <w:jc w:val="both"/>
         <w:rPr>
           <w:rFonts w:ascii="Times New Roman" w:hAnsi="Times New Roman" w:cs="Times New Roman"/>
+          <w:b/>
+          <w:color w:val="000000"/>
+          <w:sz w:val="28"/>
+          <w:szCs w:val="28"/>
+        </w:rPr>
+      </w:pPr>
+    </w:p>
+    <w:p>
+      <w:pPr>
+        <w:autoSpaceDE w:val="0"/>
+        <w:autoSpaceDN w:val="0"/>
+        <w:adjustRightInd w:val="0"/>
+        <w:spacing w:after="0" w:line="240" w:lineRule="auto"/>
+        <w:ind w:left="360"/>
+        <w:jc w:val="both"/>
+        <w:rPr>
+          <w:rFonts w:ascii="Times New Roman" w:hAnsi="Times New Roman" w:cs="Times New Roman"/>
           <w:color w:val="000000"/>
           <w:sz w:val="28"/>
           <w:szCs w:val="28"/>
@@ -1014,17 +1152,7 @@
           <w:sz w:val="28"/>
           <w:szCs w:val="28"/>
         </w:rPr>
-        <w:t xml:space="preserve">После проверяем существует ли кнопка сверху или снизу и если значение одной из них 16 (То есть это пустая кнопка), то меняем значение пустой </w:t>
-      </w:r>
-      <w:r>
-        <w:rPr>
-          <w:rFonts w:ascii="Times New Roman" w:hAnsi="Times New Roman" w:cs="Times New Roman"/>
-          <w:color w:val="000000"/>
-          <w:sz w:val="28"/>
-          <w:szCs w:val="28"/>
-        </w:rPr>
-        <w:lastRenderedPageBreak/>
-        <w:t>кнопки на значение нажатой, а нажатой приравниваем 16 и делаем её невидимой, в то время как уже не пустую – видимой</w:t>
+        <w:t>После проверяем существует ли кнопка сверху или снизу и если значение одной из них 16 (То есть это пустая кнопка), то меняем значение пустой кнопки на значение нажатой, а нажатой приравниваем 16 и делаем её невидимой, в то время как уже не пустую – видимой</w:t>
       </w:r>
       <w:r>
         <w:rPr>
@@ -1158,7 +1286,33 @@
           <w:szCs w:val="32"/>
           <w:lang w:val="en-US"/>
         </w:rPr>
-        <w:t>Private void IncreaseMoveCount()</w:t>
+        <w:t xml:space="preserve">Private void </w:t>
+      </w:r>
+      <w:proofErr w:type="gramStart"/>
+      <w:r>
+        <w:rPr>
+          <w:rFonts w:ascii="Times New Roman" w:hAnsi="Times New Roman" w:cs="Times New Roman"/>
+          <w:b/>
+          <w:bCs/>
+          <w:color w:val="000000"/>
+          <w:sz w:val="32"/>
+          <w:szCs w:val="32"/>
+          <w:lang w:val="en-US"/>
+        </w:rPr>
+        <w:t>IncreaseMoveCount(</w:t>
+      </w:r>
+      <w:proofErr w:type="gramEnd"/>
+      <w:r>
+        <w:rPr>
+          <w:rFonts w:ascii="Times New Roman" w:hAnsi="Times New Roman" w:cs="Times New Roman"/>
+          <w:b/>
+          <w:bCs/>
+          <w:color w:val="000000"/>
+          <w:sz w:val="32"/>
+          <w:szCs w:val="32"/>
+          <w:lang w:val="en-US"/>
+        </w:rPr>
+        <w:t>)</w:t>
       </w:r>
     </w:p>
     <w:p>
@@ -1368,7 +1522,33 @@
           <w:szCs w:val="32"/>
           <w:lang w:val="en-US"/>
         </w:rPr>
-        <w:t>Private void Win()</w:t>
+        <w:t xml:space="preserve">Private void </w:t>
+      </w:r>
+      <w:proofErr w:type="gramStart"/>
+      <w:r>
+        <w:rPr>
+          <w:rFonts w:ascii="Times New Roman" w:hAnsi="Times New Roman" w:cs="Times New Roman"/>
+          <w:b/>
+          <w:bCs/>
+          <w:color w:val="000000"/>
+          <w:sz w:val="32"/>
+          <w:szCs w:val="32"/>
+          <w:lang w:val="en-US"/>
+        </w:rPr>
+        <w:t>Win(</w:t>
+      </w:r>
+      <w:proofErr w:type="gramEnd"/>
+      <w:r>
+        <w:rPr>
+          <w:rFonts w:ascii="Times New Roman" w:hAnsi="Times New Roman" w:cs="Times New Roman"/>
+          <w:b/>
+          <w:bCs/>
+          <w:color w:val="000000"/>
+          <w:sz w:val="32"/>
+          <w:szCs w:val="32"/>
+          <w:lang w:val="en-US"/>
+        </w:rPr>
+        <w:t>)</w:t>
       </w:r>
     </w:p>
     <w:p>
@@ -1409,26 +1589,2989 @@
           <w:sz w:val="28"/>
           <w:szCs w:val="28"/>
         </w:rPr>
-        <w:t xml:space="preserve">Функция вызывается в случае победы и </w:t>
-      </w:r>
-      <w:bookmarkStart w:id="0" w:name="_GoBack"/>
-      <w:bookmarkEnd w:id="0"/>
-    </w:p>
-    <w:p>
-      <w:pPr>
-        <w:autoSpaceDE w:val="0"/>
-        <w:autoSpaceDN w:val="0"/>
-        <w:adjustRightInd w:val="0"/>
-        <w:spacing w:after="0" w:line="240" w:lineRule="auto"/>
-        <w:ind w:left="360"/>
+        <w:t>Функция вы</w:t>
+      </w:r>
+      <w:r>
+        <w:rPr>
+          <w:rFonts w:ascii="Times New Roman" w:hAnsi="Times New Roman" w:cs="Times New Roman"/>
+          <w:color w:val="000000"/>
+          <w:sz w:val="28"/>
+          <w:szCs w:val="28"/>
+        </w:rPr>
+        <w:t>полняет код победы.</w:t>
+      </w:r>
+    </w:p>
+    <w:p>
+      <w:pPr>
+        <w:autoSpaceDE w:val="0"/>
+        <w:autoSpaceDN w:val="0"/>
+        <w:adjustRightInd w:val="0"/>
+        <w:spacing w:after="0" w:line="240" w:lineRule="auto"/>
+        <w:jc w:val="both"/>
+        <w:rPr>
+          <w:rFonts w:ascii="Times New Roman" w:hAnsi="Times New Roman" w:cs="Times New Roman"/>
+          <w:color w:val="000000"/>
+          <w:sz w:val="28"/>
+          <w:szCs w:val="28"/>
+        </w:rPr>
+      </w:pPr>
+    </w:p>
+    <w:p>
+      <w:pPr>
+        <w:autoSpaceDE w:val="0"/>
+        <w:autoSpaceDN w:val="0"/>
+        <w:adjustRightInd w:val="0"/>
+        <w:spacing w:after="0" w:line="240" w:lineRule="auto"/>
+        <w:jc w:val="both"/>
+        <w:rPr>
+          <w:rFonts w:ascii="Times New Roman" w:hAnsi="Times New Roman" w:cs="Times New Roman"/>
+          <w:b/>
+          <w:bCs/>
+          <w:color w:val="000000"/>
+          <w:sz w:val="28"/>
+          <w:szCs w:val="28"/>
+        </w:rPr>
+      </w:pPr>
+      <w:r>
+        <w:rPr>
+          <w:rFonts w:ascii="Times New Roman" w:hAnsi="Times New Roman" w:cs="Times New Roman"/>
+          <w:b/>
+          <w:bCs/>
+          <w:color w:val="000000"/>
+          <w:sz w:val="28"/>
+          <w:szCs w:val="28"/>
+        </w:rPr>
+        <w:t>Алгоритм:</w:t>
+      </w:r>
+    </w:p>
+    <w:p>
+      <w:pPr>
+        <w:autoSpaceDE w:val="0"/>
+        <w:autoSpaceDN w:val="0"/>
+        <w:adjustRightInd w:val="0"/>
+        <w:spacing w:after="0" w:line="240" w:lineRule="auto"/>
+        <w:jc w:val="both"/>
+        <w:rPr>
+          <w:rFonts w:ascii="Times New Roman" w:hAnsi="Times New Roman" w:cs="Times New Roman"/>
+          <w:b/>
+          <w:bCs/>
+          <w:color w:val="000000"/>
+          <w:sz w:val="28"/>
+          <w:szCs w:val="28"/>
+        </w:rPr>
+      </w:pPr>
+    </w:p>
+    <w:p>
+      <w:pPr>
+        <w:autoSpaceDE w:val="0"/>
+        <w:autoSpaceDN w:val="0"/>
+        <w:adjustRightInd w:val="0"/>
+        <w:spacing w:after="0" w:line="240" w:lineRule="auto"/>
+        <w:jc w:val="both"/>
+        <w:rPr>
+          <w:rFonts w:ascii="Times New Roman" w:hAnsi="Times New Roman" w:cs="Times New Roman"/>
+          <w:color w:val="000000"/>
+          <w:sz w:val="28"/>
+          <w:szCs w:val="28"/>
+        </w:rPr>
+      </w:pPr>
+      <w:r>
+        <w:rPr>
+          <w:rFonts w:ascii="Times New Roman" w:hAnsi="Times New Roman" w:cs="Times New Roman"/>
+          <w:color w:val="000000"/>
+          <w:sz w:val="28"/>
+          <w:szCs w:val="28"/>
+        </w:rPr>
+        <w:t>В цикле перебора кнопок каждую делаем неактивной.</w:t>
+      </w:r>
+    </w:p>
+    <w:p>
+      <w:pPr>
+        <w:autoSpaceDE w:val="0"/>
+        <w:autoSpaceDN w:val="0"/>
+        <w:adjustRightInd w:val="0"/>
+        <w:spacing w:after="0" w:line="240" w:lineRule="auto"/>
+        <w:jc w:val="both"/>
+        <w:rPr>
+          <w:rFonts w:ascii="Times New Roman" w:hAnsi="Times New Roman" w:cs="Times New Roman"/>
+          <w:color w:val="000000"/>
+          <w:sz w:val="28"/>
+          <w:szCs w:val="28"/>
+        </w:rPr>
+      </w:pPr>
+      <w:r>
+        <w:rPr>
+          <w:rFonts w:ascii="Times New Roman" w:hAnsi="Times New Roman" w:cs="Times New Roman"/>
+          <w:color w:val="000000"/>
+          <w:sz w:val="28"/>
+          <w:szCs w:val="28"/>
+        </w:rPr>
+        <w:t>Выключаем таймер и выводим сообщение о победе.</w:t>
+      </w:r>
+    </w:p>
+    <w:p>
+      <w:pPr>
+        <w:autoSpaceDE w:val="0"/>
+        <w:autoSpaceDN w:val="0"/>
+        <w:adjustRightInd w:val="0"/>
+        <w:spacing w:after="0" w:line="240" w:lineRule="auto"/>
+        <w:jc w:val="both"/>
+        <w:rPr>
+          <w:rFonts w:ascii="Times New Roman" w:hAnsi="Times New Roman" w:cs="Times New Roman"/>
+          <w:color w:val="000000"/>
+          <w:sz w:val="28"/>
+          <w:szCs w:val="28"/>
+        </w:rPr>
+      </w:pPr>
+    </w:p>
+    <w:p>
+      <w:pPr>
+        <w:pStyle w:val="a3"/>
+        <w:numPr>
+          <w:ilvl w:val="0"/>
+          <w:numId w:val="1"/>
+        </w:numPr>
+        <w:autoSpaceDE w:val="0"/>
+        <w:autoSpaceDN w:val="0"/>
+        <w:adjustRightInd w:val="0"/>
+        <w:spacing w:after="0" w:line="240" w:lineRule="auto"/>
         <w:jc w:val="center"/>
         <w:rPr>
           <w:rFonts w:ascii="Times New Roman" w:hAnsi="Times New Roman" w:cs="Times New Roman"/>
-          <w:color w:val="000000"/>
-          <w:sz w:val="28"/>
-          <w:szCs w:val="28"/>
-        </w:rPr>
-      </w:pPr>
+          <w:b/>
+          <w:bCs/>
+          <w:color w:val="000000"/>
+          <w:sz w:val="32"/>
+          <w:szCs w:val="32"/>
+          <w:lang w:val="en-US"/>
+        </w:rPr>
+      </w:pPr>
+      <w:r>
+        <w:rPr>
+          <w:rFonts w:ascii="Times New Roman" w:hAnsi="Times New Roman" w:cs="Times New Roman"/>
+          <w:b/>
+          <w:bCs/>
+          <w:color w:val="000000"/>
+          <w:sz w:val="32"/>
+          <w:szCs w:val="32"/>
+          <w:lang w:val="en-US"/>
+        </w:rPr>
+        <w:t xml:space="preserve">Private void </w:t>
+      </w:r>
+      <w:proofErr w:type="spellStart"/>
+      <w:proofErr w:type="gramStart"/>
+      <w:r>
+        <w:rPr>
+          <w:rFonts w:ascii="Times New Roman" w:hAnsi="Times New Roman" w:cs="Times New Roman"/>
+          <w:b/>
+          <w:bCs/>
+          <w:color w:val="000000"/>
+          <w:sz w:val="32"/>
+          <w:szCs w:val="32"/>
+          <w:lang w:val="en-US"/>
+        </w:rPr>
+        <w:t>Tim</w:t>
+      </w:r>
+      <w:r>
+        <w:rPr>
+          <w:rFonts w:ascii="Times New Roman" w:hAnsi="Times New Roman" w:cs="Times New Roman"/>
+          <w:b/>
+          <w:bCs/>
+          <w:color w:val="000000"/>
+          <w:sz w:val="32"/>
+          <w:szCs w:val="32"/>
+          <w:lang w:val="en-US"/>
+        </w:rPr>
+        <w:t>eCount</w:t>
+      </w:r>
+      <w:proofErr w:type="spellEnd"/>
+      <w:r>
+        <w:rPr>
+          <w:rFonts w:ascii="Times New Roman" w:hAnsi="Times New Roman" w:cs="Times New Roman"/>
+          <w:b/>
+          <w:bCs/>
+          <w:color w:val="000000"/>
+          <w:sz w:val="32"/>
+          <w:szCs w:val="32"/>
+          <w:lang w:val="en-US"/>
+        </w:rPr>
+        <w:t>(</w:t>
+      </w:r>
+      <w:proofErr w:type="gramEnd"/>
+      <w:r>
+        <w:rPr>
+          <w:rFonts w:ascii="Times New Roman" w:hAnsi="Times New Roman" w:cs="Times New Roman"/>
+          <w:b/>
+          <w:bCs/>
+          <w:color w:val="000000"/>
+          <w:sz w:val="32"/>
+          <w:szCs w:val="32"/>
+          <w:lang w:val="en-US"/>
+        </w:rPr>
+        <w:t xml:space="preserve">object sender, </w:t>
+      </w:r>
+      <w:proofErr w:type="spellStart"/>
+      <w:r>
+        <w:rPr>
+          <w:rFonts w:ascii="Times New Roman" w:hAnsi="Times New Roman" w:cs="Times New Roman"/>
+          <w:b/>
+          <w:bCs/>
+          <w:color w:val="000000"/>
+          <w:sz w:val="32"/>
+          <w:szCs w:val="32"/>
+          <w:lang w:val="en-US"/>
+        </w:rPr>
+        <w:t>EventArgs</w:t>
+      </w:r>
+      <w:proofErr w:type="spellEnd"/>
+      <w:r>
+        <w:rPr>
+          <w:rFonts w:ascii="Times New Roman" w:hAnsi="Times New Roman" w:cs="Times New Roman"/>
+          <w:b/>
+          <w:bCs/>
+          <w:color w:val="000000"/>
+          <w:sz w:val="32"/>
+          <w:szCs w:val="32"/>
+          <w:lang w:val="en-US"/>
+        </w:rPr>
+        <w:t xml:space="preserve"> e)</w:t>
+      </w:r>
+    </w:p>
+    <w:p>
+      <w:pPr>
+        <w:autoSpaceDE w:val="0"/>
+        <w:autoSpaceDN w:val="0"/>
+        <w:adjustRightInd w:val="0"/>
+        <w:spacing w:after="0" w:line="240" w:lineRule="auto"/>
+        <w:jc w:val="center"/>
+        <w:rPr>
+          <w:rFonts w:ascii="Times New Roman" w:hAnsi="Times New Roman" w:cs="Times New Roman"/>
+          <w:b/>
+          <w:bCs/>
+          <w:color w:val="000000"/>
+          <w:sz w:val="32"/>
+          <w:szCs w:val="32"/>
+          <w:lang w:val="en-US"/>
+        </w:rPr>
+      </w:pPr>
+    </w:p>
+    <w:p>
+      <w:pPr>
+        <w:autoSpaceDE w:val="0"/>
+        <w:autoSpaceDN w:val="0"/>
+        <w:adjustRightInd w:val="0"/>
+        <w:spacing w:after="0" w:line="240" w:lineRule="auto"/>
+        <w:jc w:val="both"/>
+        <w:rPr>
+          <w:rFonts w:ascii="Times New Roman" w:hAnsi="Times New Roman" w:cs="Times New Roman"/>
+          <w:color w:val="000000"/>
+          <w:sz w:val="28"/>
+          <w:szCs w:val="28"/>
+        </w:rPr>
+      </w:pPr>
+      <w:r>
+        <w:rPr>
+          <w:rFonts w:ascii="Times New Roman" w:hAnsi="Times New Roman" w:cs="Times New Roman"/>
+          <w:color w:val="000000"/>
+          <w:sz w:val="28"/>
+          <w:szCs w:val="28"/>
+        </w:rPr>
+        <w:t>Функция считает прошедшее время игры, выполняясь по тику таймера.</w:t>
+      </w:r>
+    </w:p>
+    <w:p>
+      <w:pPr>
+        <w:autoSpaceDE w:val="0"/>
+        <w:autoSpaceDN w:val="0"/>
+        <w:adjustRightInd w:val="0"/>
+        <w:spacing w:after="0" w:line="240" w:lineRule="auto"/>
+        <w:rPr>
+          <w:rFonts w:ascii="Times New Roman" w:hAnsi="Times New Roman" w:cs="Times New Roman"/>
+          <w:color w:val="000000"/>
+          <w:sz w:val="28"/>
+          <w:szCs w:val="28"/>
+        </w:rPr>
+      </w:pPr>
+    </w:p>
+    <w:p>
+      <w:pPr>
+        <w:autoSpaceDE w:val="0"/>
+        <w:autoSpaceDN w:val="0"/>
+        <w:adjustRightInd w:val="0"/>
+        <w:spacing w:after="0" w:line="240" w:lineRule="auto"/>
+        <w:rPr>
+          <w:rFonts w:ascii="Times New Roman" w:hAnsi="Times New Roman" w:cs="Times New Roman"/>
+          <w:b/>
+          <w:bCs/>
+          <w:color w:val="000000"/>
+          <w:sz w:val="28"/>
+          <w:szCs w:val="28"/>
+        </w:rPr>
+      </w:pPr>
+      <w:r>
+        <w:rPr>
+          <w:rFonts w:ascii="Times New Roman" w:hAnsi="Times New Roman" w:cs="Times New Roman"/>
+          <w:b/>
+          <w:bCs/>
+          <w:color w:val="000000"/>
+          <w:sz w:val="28"/>
+          <w:szCs w:val="28"/>
+        </w:rPr>
+        <w:t>Алгоритм:</w:t>
+      </w:r>
+    </w:p>
+    <w:p>
+      <w:pPr>
+        <w:autoSpaceDE w:val="0"/>
+        <w:autoSpaceDN w:val="0"/>
+        <w:adjustRightInd w:val="0"/>
+        <w:spacing w:after="0" w:line="240" w:lineRule="auto"/>
+        <w:rPr>
+          <w:rFonts w:ascii="Times New Roman" w:hAnsi="Times New Roman" w:cs="Times New Roman"/>
+          <w:b/>
+          <w:bCs/>
+          <w:color w:val="000000"/>
+          <w:sz w:val="28"/>
+          <w:szCs w:val="28"/>
+        </w:rPr>
+      </w:pPr>
+    </w:p>
+    <w:p>
+      <w:pPr>
+        <w:autoSpaceDE w:val="0"/>
+        <w:autoSpaceDN w:val="0"/>
+        <w:adjustRightInd w:val="0"/>
+        <w:spacing w:after="0" w:line="240" w:lineRule="auto"/>
+        <w:jc w:val="both"/>
+        <w:rPr>
+          <w:rFonts w:ascii="Times New Roman" w:hAnsi="Times New Roman" w:cs="Times New Roman"/>
+          <w:color w:val="000000"/>
+          <w:sz w:val="28"/>
+          <w:szCs w:val="28"/>
+        </w:rPr>
+      </w:pPr>
+      <w:r>
+        <w:rPr>
+          <w:rFonts w:ascii="Times New Roman" w:hAnsi="Times New Roman" w:cs="Times New Roman"/>
+          <w:color w:val="000000"/>
+          <w:sz w:val="28"/>
+          <w:szCs w:val="28"/>
+        </w:rPr>
+        <w:t>Увеличиваем количество секунд на 1.</w:t>
+      </w:r>
+    </w:p>
+    <w:p>
+      <w:pPr>
+        <w:autoSpaceDE w:val="0"/>
+        <w:autoSpaceDN w:val="0"/>
+        <w:adjustRightInd w:val="0"/>
+        <w:spacing w:after="0" w:line="240" w:lineRule="auto"/>
+        <w:jc w:val="both"/>
+        <w:rPr>
+          <w:rFonts w:ascii="Times New Roman" w:hAnsi="Times New Roman" w:cs="Times New Roman"/>
+          <w:color w:val="000000"/>
+          <w:sz w:val="28"/>
+          <w:szCs w:val="28"/>
+        </w:rPr>
+      </w:pPr>
+      <w:r>
+        <w:rPr>
+          <w:rFonts w:ascii="Times New Roman" w:hAnsi="Times New Roman" w:cs="Times New Roman"/>
+          <w:color w:val="000000"/>
+          <w:sz w:val="28"/>
+          <w:szCs w:val="28"/>
+        </w:rPr>
+        <w:lastRenderedPageBreak/>
+        <w:t>Каждые 10 секунд обновляем позицию элементов на экране.</w:t>
+      </w:r>
+    </w:p>
+    <w:p>
+      <w:pPr>
+        <w:autoSpaceDE w:val="0"/>
+        <w:autoSpaceDN w:val="0"/>
+        <w:adjustRightInd w:val="0"/>
+        <w:spacing w:after="0" w:line="240" w:lineRule="auto"/>
+        <w:jc w:val="both"/>
+        <w:rPr>
+          <w:rFonts w:ascii="Times New Roman" w:hAnsi="Times New Roman" w:cs="Times New Roman"/>
+          <w:color w:val="000000"/>
+          <w:sz w:val="28"/>
+          <w:szCs w:val="28"/>
+        </w:rPr>
+      </w:pPr>
+      <w:r>
+        <w:rPr>
+          <w:rFonts w:ascii="Times New Roman" w:hAnsi="Times New Roman" w:cs="Times New Roman"/>
+          <w:color w:val="000000"/>
+          <w:sz w:val="28"/>
+          <w:szCs w:val="28"/>
+        </w:rPr>
+        <w:t>Выводим новое значение кол-ва секунд на экран.</w:t>
+      </w:r>
+    </w:p>
+    <w:p>
+      <w:pPr>
+        <w:autoSpaceDE w:val="0"/>
+        <w:autoSpaceDN w:val="0"/>
+        <w:adjustRightInd w:val="0"/>
+        <w:spacing w:after="0" w:line="240" w:lineRule="auto"/>
+        <w:rPr>
+          <w:rFonts w:ascii="Times New Roman" w:hAnsi="Times New Roman" w:cs="Times New Roman"/>
+          <w:color w:val="000000"/>
+          <w:sz w:val="28"/>
+          <w:szCs w:val="28"/>
+        </w:rPr>
+      </w:pPr>
+    </w:p>
+    <w:p>
+      <w:pPr>
+        <w:pStyle w:val="a3"/>
+        <w:numPr>
+          <w:ilvl w:val="0"/>
+          <w:numId w:val="1"/>
+        </w:numPr>
+        <w:autoSpaceDE w:val="0"/>
+        <w:autoSpaceDN w:val="0"/>
+        <w:adjustRightInd w:val="0"/>
+        <w:spacing w:after="0" w:line="240" w:lineRule="auto"/>
+        <w:jc w:val="center"/>
+        <w:rPr>
+          <w:rFonts w:ascii="Times New Roman" w:hAnsi="Times New Roman" w:cs="Times New Roman"/>
+          <w:b/>
+          <w:bCs/>
+          <w:color w:val="000000"/>
+          <w:sz w:val="32"/>
+          <w:szCs w:val="32"/>
+        </w:rPr>
+      </w:pPr>
+      <w:r>
+        <w:rPr>
+          <w:rFonts w:ascii="Times New Roman" w:hAnsi="Times New Roman" w:cs="Times New Roman"/>
+          <w:b/>
+          <w:bCs/>
+          <w:color w:val="000000"/>
+          <w:sz w:val="32"/>
+          <w:szCs w:val="32"/>
+          <w:lang w:val="en-US"/>
+        </w:rPr>
+        <w:t xml:space="preserve">Private void </w:t>
+      </w:r>
+      <w:proofErr w:type="spellStart"/>
+      <w:proofErr w:type="gramStart"/>
+      <w:r>
+        <w:rPr>
+          <w:rFonts w:ascii="Times New Roman" w:hAnsi="Times New Roman" w:cs="Times New Roman"/>
+          <w:b/>
+          <w:bCs/>
+          <w:color w:val="000000"/>
+          <w:sz w:val="32"/>
+          <w:szCs w:val="32"/>
+          <w:lang w:val="en-US"/>
+        </w:rPr>
+        <w:t>RandomizeDice</w:t>
+      </w:r>
+      <w:proofErr w:type="spellEnd"/>
+      <w:r>
+        <w:rPr>
+          <w:rFonts w:ascii="Times New Roman" w:hAnsi="Times New Roman" w:cs="Times New Roman"/>
+          <w:b/>
+          <w:bCs/>
+          <w:color w:val="000000"/>
+          <w:sz w:val="32"/>
+          <w:szCs w:val="32"/>
+          <w:lang w:val="en-US"/>
+        </w:rPr>
+        <w:t>(</w:t>
+      </w:r>
+      <w:proofErr w:type="gramEnd"/>
+      <w:r>
+        <w:rPr>
+          <w:rFonts w:ascii="Times New Roman" w:hAnsi="Times New Roman" w:cs="Times New Roman"/>
+          <w:b/>
+          <w:bCs/>
+          <w:color w:val="000000"/>
+          <w:sz w:val="32"/>
+          <w:szCs w:val="32"/>
+          <w:lang w:val="en-US"/>
+        </w:rPr>
+        <w:t>)</w:t>
+      </w:r>
+    </w:p>
+    <w:p>
+      <w:pPr>
+        <w:pStyle w:val="a3"/>
+        <w:autoSpaceDE w:val="0"/>
+        <w:autoSpaceDN w:val="0"/>
+        <w:adjustRightInd w:val="0"/>
+        <w:spacing w:after="0" w:line="240" w:lineRule="auto"/>
+        <w:rPr>
+          <w:rFonts w:ascii="Times New Roman" w:hAnsi="Times New Roman" w:cs="Times New Roman"/>
+          <w:b/>
+          <w:bCs/>
+          <w:color w:val="000000"/>
+          <w:sz w:val="32"/>
+          <w:szCs w:val="32"/>
+          <w:lang w:val="en-US"/>
+        </w:rPr>
+      </w:pPr>
+    </w:p>
+    <w:p>
+      <w:pPr>
+        <w:autoSpaceDE w:val="0"/>
+        <w:autoSpaceDN w:val="0"/>
+        <w:adjustRightInd w:val="0"/>
+        <w:spacing w:after="0" w:line="240" w:lineRule="auto"/>
+        <w:jc w:val="both"/>
+        <w:rPr>
+          <w:rFonts w:ascii="Times New Roman" w:hAnsi="Times New Roman" w:cs="Times New Roman"/>
+          <w:color w:val="000000"/>
+          <w:sz w:val="28"/>
+          <w:szCs w:val="28"/>
+        </w:rPr>
+      </w:pPr>
+      <w:r>
+        <w:rPr>
+          <w:rFonts w:ascii="Times New Roman" w:hAnsi="Times New Roman" w:cs="Times New Roman"/>
+          <w:color w:val="000000"/>
+          <w:sz w:val="28"/>
+          <w:szCs w:val="28"/>
+        </w:rPr>
+        <w:t>Функция размешивает значения кнопок(костей).</w:t>
+      </w:r>
+    </w:p>
+    <w:p>
+      <w:pPr>
+        <w:autoSpaceDE w:val="0"/>
+        <w:autoSpaceDN w:val="0"/>
+        <w:adjustRightInd w:val="0"/>
+        <w:spacing w:after="0" w:line="240" w:lineRule="auto"/>
+        <w:rPr>
+          <w:rFonts w:ascii="Times New Roman" w:hAnsi="Times New Roman" w:cs="Times New Roman"/>
+          <w:color w:val="000000"/>
+          <w:sz w:val="28"/>
+          <w:szCs w:val="28"/>
+        </w:rPr>
+      </w:pPr>
+    </w:p>
+    <w:p>
+      <w:pPr>
+        <w:autoSpaceDE w:val="0"/>
+        <w:autoSpaceDN w:val="0"/>
+        <w:adjustRightInd w:val="0"/>
+        <w:spacing w:after="0" w:line="240" w:lineRule="auto"/>
+        <w:rPr>
+          <w:rFonts w:ascii="Times New Roman" w:hAnsi="Times New Roman" w:cs="Times New Roman"/>
+          <w:b/>
+          <w:bCs/>
+          <w:color w:val="000000"/>
+          <w:sz w:val="28"/>
+          <w:szCs w:val="28"/>
+        </w:rPr>
+      </w:pPr>
+      <w:r>
+        <w:rPr>
+          <w:rFonts w:ascii="Times New Roman" w:hAnsi="Times New Roman" w:cs="Times New Roman"/>
+          <w:b/>
+          <w:bCs/>
+          <w:color w:val="000000"/>
+          <w:sz w:val="28"/>
+          <w:szCs w:val="28"/>
+        </w:rPr>
+        <w:t>Переменные:</w:t>
+      </w:r>
+    </w:p>
+    <w:p>
+      <w:pPr>
+        <w:autoSpaceDE w:val="0"/>
+        <w:autoSpaceDN w:val="0"/>
+        <w:adjustRightInd w:val="0"/>
+        <w:spacing w:after="0" w:line="240" w:lineRule="auto"/>
+        <w:rPr>
+          <w:rFonts w:ascii="Times New Roman" w:hAnsi="Times New Roman" w:cs="Times New Roman"/>
+          <w:b/>
+          <w:bCs/>
+          <w:color w:val="000000"/>
+          <w:sz w:val="28"/>
+          <w:szCs w:val="28"/>
+        </w:rPr>
+      </w:pPr>
+    </w:p>
+    <w:p>
+      <w:pPr>
+        <w:autoSpaceDE w:val="0"/>
+        <w:autoSpaceDN w:val="0"/>
+        <w:adjustRightInd w:val="0"/>
+        <w:spacing w:after="0" w:line="240" w:lineRule="auto"/>
+        <w:jc w:val="both"/>
+        <w:rPr>
+          <w:rFonts w:ascii="Times New Roman" w:hAnsi="Times New Roman" w:cs="Times New Roman"/>
+          <w:color w:val="000000"/>
+          <w:sz w:val="28"/>
+          <w:szCs w:val="28"/>
+        </w:rPr>
+      </w:pPr>
+      <w:proofErr w:type="spellStart"/>
+      <w:r>
+        <w:rPr>
+          <w:rFonts w:ascii="Times New Roman" w:hAnsi="Times New Roman" w:cs="Times New Roman"/>
+          <w:color w:val="000000"/>
+          <w:sz w:val="28"/>
+          <w:szCs w:val="28"/>
+          <w:lang w:val="en-US"/>
+        </w:rPr>
+        <w:t>Rnd</w:t>
+      </w:r>
+      <w:proofErr w:type="spellEnd"/>
+      <w:r>
+        <w:rPr>
+          <w:rFonts w:ascii="Times New Roman" w:hAnsi="Times New Roman" w:cs="Times New Roman"/>
+          <w:color w:val="000000"/>
+          <w:sz w:val="28"/>
+          <w:szCs w:val="28"/>
+        </w:rPr>
+        <w:t xml:space="preserve"> – </w:t>
+      </w:r>
+      <w:r>
+        <w:rPr>
+          <w:rFonts w:ascii="Times New Roman" w:hAnsi="Times New Roman" w:cs="Times New Roman"/>
+          <w:color w:val="000000"/>
+          <w:sz w:val="28"/>
+          <w:szCs w:val="28"/>
+        </w:rPr>
+        <w:t xml:space="preserve">содержит объект </w:t>
+      </w:r>
+      <w:r>
+        <w:rPr>
+          <w:rFonts w:ascii="Times New Roman" w:hAnsi="Times New Roman" w:cs="Times New Roman"/>
+          <w:color w:val="000000"/>
+          <w:sz w:val="28"/>
+          <w:szCs w:val="28"/>
+          <w:lang w:val="en-US"/>
+        </w:rPr>
+        <w:t>random</w:t>
+      </w:r>
+    </w:p>
+    <w:p>
+      <w:pPr>
+        <w:autoSpaceDE w:val="0"/>
+        <w:autoSpaceDN w:val="0"/>
+        <w:adjustRightInd w:val="0"/>
+        <w:spacing w:after="0" w:line="240" w:lineRule="auto"/>
+        <w:jc w:val="both"/>
+        <w:rPr>
+          <w:rFonts w:ascii="Times New Roman" w:hAnsi="Times New Roman" w:cs="Times New Roman"/>
+          <w:color w:val="000000"/>
+          <w:sz w:val="28"/>
+          <w:szCs w:val="28"/>
+        </w:rPr>
+      </w:pPr>
+      <w:proofErr w:type="spellStart"/>
+      <w:r>
+        <w:rPr>
+          <w:rFonts w:ascii="Times New Roman" w:hAnsi="Times New Roman" w:cs="Times New Roman"/>
+          <w:color w:val="000000"/>
+          <w:sz w:val="28"/>
+          <w:szCs w:val="28"/>
+          <w:lang w:val="en-US"/>
+        </w:rPr>
+        <w:t>FirstButtonId</w:t>
+      </w:r>
+      <w:proofErr w:type="spellEnd"/>
+      <w:r>
+        <w:rPr>
+          <w:rFonts w:ascii="Times New Roman" w:hAnsi="Times New Roman" w:cs="Times New Roman"/>
+          <w:color w:val="000000"/>
+          <w:sz w:val="28"/>
+          <w:szCs w:val="28"/>
+        </w:rPr>
+        <w:t xml:space="preserve"> – </w:t>
+      </w:r>
+      <w:r>
+        <w:rPr>
+          <w:rFonts w:ascii="Times New Roman" w:hAnsi="Times New Roman" w:cs="Times New Roman"/>
+          <w:color w:val="000000"/>
+          <w:sz w:val="28"/>
+          <w:szCs w:val="28"/>
+        </w:rPr>
+        <w:t>Содержит индекс первой кнопки обменивающейся значением</w:t>
+      </w:r>
+    </w:p>
+    <w:p>
+      <w:pPr>
+        <w:autoSpaceDE w:val="0"/>
+        <w:autoSpaceDN w:val="0"/>
+        <w:adjustRightInd w:val="0"/>
+        <w:spacing w:after="0" w:line="240" w:lineRule="auto"/>
+        <w:jc w:val="both"/>
+        <w:rPr>
+          <w:rFonts w:ascii="Times New Roman" w:hAnsi="Times New Roman" w:cs="Times New Roman"/>
+          <w:color w:val="000000"/>
+          <w:sz w:val="28"/>
+          <w:szCs w:val="28"/>
+        </w:rPr>
+      </w:pPr>
+      <w:proofErr w:type="spellStart"/>
+      <w:r>
+        <w:rPr>
+          <w:rFonts w:ascii="Times New Roman" w:hAnsi="Times New Roman" w:cs="Times New Roman"/>
+          <w:color w:val="000000"/>
+          <w:sz w:val="28"/>
+          <w:szCs w:val="28"/>
+          <w:lang w:val="en-US"/>
+        </w:rPr>
+        <w:t>LastButtonId</w:t>
+      </w:r>
+      <w:proofErr w:type="spellEnd"/>
+      <w:r>
+        <w:rPr>
+          <w:rFonts w:ascii="Times New Roman" w:hAnsi="Times New Roman" w:cs="Times New Roman"/>
+          <w:color w:val="000000"/>
+          <w:sz w:val="28"/>
+          <w:szCs w:val="28"/>
+        </w:rPr>
+        <w:t xml:space="preserve"> – </w:t>
+      </w:r>
+      <w:r>
+        <w:rPr>
+          <w:rFonts w:ascii="Times New Roman" w:hAnsi="Times New Roman" w:cs="Times New Roman"/>
+          <w:color w:val="000000"/>
+          <w:sz w:val="28"/>
+          <w:szCs w:val="28"/>
+        </w:rPr>
+        <w:t>Содержит индекс второй кнопки обменивающейся значением</w:t>
+      </w:r>
+    </w:p>
+    <w:p>
+      <w:pPr>
+        <w:autoSpaceDE w:val="0"/>
+        <w:autoSpaceDN w:val="0"/>
+        <w:adjustRightInd w:val="0"/>
+        <w:spacing w:after="0" w:line="240" w:lineRule="auto"/>
+        <w:jc w:val="both"/>
+        <w:rPr>
+          <w:rFonts w:ascii="Times New Roman" w:hAnsi="Times New Roman" w:cs="Times New Roman"/>
+          <w:color w:val="000000"/>
+          <w:sz w:val="28"/>
+          <w:szCs w:val="28"/>
+        </w:rPr>
+      </w:pPr>
+      <w:r>
+        <w:rPr>
+          <w:rFonts w:ascii="Times New Roman" w:hAnsi="Times New Roman" w:cs="Times New Roman"/>
+          <w:color w:val="000000"/>
+          <w:sz w:val="28"/>
+          <w:szCs w:val="28"/>
+          <w:lang w:val="en-US"/>
+        </w:rPr>
+        <w:t>Buff</w:t>
+      </w:r>
+      <w:r>
+        <w:rPr>
+          <w:rFonts w:ascii="Times New Roman" w:hAnsi="Times New Roman" w:cs="Times New Roman"/>
+          <w:color w:val="000000"/>
+          <w:sz w:val="28"/>
+          <w:szCs w:val="28"/>
+        </w:rPr>
+        <w:t xml:space="preserve"> – </w:t>
+      </w:r>
+      <w:r>
+        <w:rPr>
+          <w:rFonts w:ascii="Times New Roman" w:hAnsi="Times New Roman" w:cs="Times New Roman"/>
+          <w:color w:val="000000"/>
+          <w:sz w:val="28"/>
+          <w:szCs w:val="28"/>
+        </w:rPr>
+        <w:t>Временно содержит значение первой кнопки для замены</w:t>
+      </w:r>
+    </w:p>
+    <w:p>
+      <w:pPr>
+        <w:autoSpaceDE w:val="0"/>
+        <w:autoSpaceDN w:val="0"/>
+        <w:adjustRightInd w:val="0"/>
+        <w:spacing w:after="0" w:line="240" w:lineRule="auto"/>
+        <w:rPr>
+          <w:rFonts w:ascii="Times New Roman" w:hAnsi="Times New Roman" w:cs="Times New Roman"/>
+          <w:color w:val="000000"/>
+          <w:sz w:val="28"/>
+          <w:szCs w:val="28"/>
+        </w:rPr>
+      </w:pPr>
+    </w:p>
+    <w:p>
+      <w:pPr>
+        <w:autoSpaceDE w:val="0"/>
+        <w:autoSpaceDN w:val="0"/>
+        <w:adjustRightInd w:val="0"/>
+        <w:spacing w:after="0" w:line="240" w:lineRule="auto"/>
+        <w:rPr>
+          <w:rFonts w:ascii="Times New Roman" w:hAnsi="Times New Roman" w:cs="Times New Roman"/>
+          <w:b/>
+          <w:bCs/>
+          <w:color w:val="000000"/>
+          <w:sz w:val="28"/>
+          <w:szCs w:val="28"/>
+        </w:rPr>
+      </w:pPr>
+      <w:r>
+        <w:rPr>
+          <w:rFonts w:ascii="Times New Roman" w:hAnsi="Times New Roman" w:cs="Times New Roman"/>
+          <w:b/>
+          <w:bCs/>
+          <w:color w:val="000000"/>
+          <w:sz w:val="28"/>
+          <w:szCs w:val="28"/>
+        </w:rPr>
+        <w:t>Алгоритм:</w:t>
+      </w:r>
+    </w:p>
+    <w:p>
+      <w:pPr>
+        <w:autoSpaceDE w:val="0"/>
+        <w:autoSpaceDN w:val="0"/>
+        <w:adjustRightInd w:val="0"/>
+        <w:spacing w:after="0" w:line="240" w:lineRule="auto"/>
+        <w:rPr>
+          <w:rFonts w:ascii="Times New Roman" w:hAnsi="Times New Roman" w:cs="Times New Roman"/>
+          <w:b/>
+          <w:bCs/>
+          <w:color w:val="000000"/>
+          <w:sz w:val="28"/>
+          <w:szCs w:val="28"/>
+        </w:rPr>
+      </w:pPr>
+    </w:p>
+    <w:p>
+      <w:pPr>
+        <w:autoSpaceDE w:val="0"/>
+        <w:autoSpaceDN w:val="0"/>
+        <w:adjustRightInd w:val="0"/>
+        <w:spacing w:after="0" w:line="240" w:lineRule="auto"/>
+        <w:jc w:val="both"/>
+        <w:rPr>
+          <w:rFonts w:ascii="Times New Roman" w:hAnsi="Times New Roman" w:cs="Times New Roman"/>
+          <w:color w:val="000000"/>
+          <w:sz w:val="28"/>
+          <w:szCs w:val="28"/>
+        </w:rPr>
+      </w:pPr>
+      <w:r>
+        <w:rPr>
+          <w:rFonts w:ascii="Times New Roman" w:hAnsi="Times New Roman" w:cs="Times New Roman"/>
+          <w:color w:val="000000"/>
+          <w:sz w:val="28"/>
+          <w:szCs w:val="28"/>
+        </w:rPr>
+        <w:t>Создаются необходимые переменные.</w:t>
+      </w:r>
+    </w:p>
+    <w:p>
+      <w:pPr>
+        <w:autoSpaceDE w:val="0"/>
+        <w:autoSpaceDN w:val="0"/>
+        <w:adjustRightInd w:val="0"/>
+        <w:spacing w:after="0" w:line="240" w:lineRule="auto"/>
+        <w:jc w:val="both"/>
+        <w:rPr>
+          <w:rFonts w:ascii="Times New Roman" w:hAnsi="Times New Roman" w:cs="Times New Roman"/>
+          <w:color w:val="000000"/>
+          <w:sz w:val="28"/>
+          <w:szCs w:val="28"/>
+        </w:rPr>
+      </w:pPr>
+      <w:r>
+        <w:rPr>
+          <w:rFonts w:ascii="Times New Roman" w:hAnsi="Times New Roman" w:cs="Times New Roman"/>
+          <w:color w:val="000000"/>
+          <w:sz w:val="28"/>
+          <w:szCs w:val="28"/>
+        </w:rPr>
+        <w:t>В цикле обмен</w:t>
+      </w:r>
+      <w:r>
+        <w:rPr>
+          <w:rFonts w:ascii="Times New Roman" w:hAnsi="Times New Roman" w:cs="Times New Roman"/>
+          <w:color w:val="000000"/>
+          <w:sz w:val="28"/>
+          <w:szCs w:val="28"/>
+        </w:rPr>
+        <w:t xml:space="preserve"> значениями между</w:t>
+      </w:r>
+      <w:r>
+        <w:rPr>
+          <w:rFonts w:ascii="Times New Roman" w:hAnsi="Times New Roman" w:cs="Times New Roman"/>
+          <w:color w:val="000000"/>
+          <w:sz w:val="28"/>
+          <w:szCs w:val="28"/>
+        </w:rPr>
+        <w:t xml:space="preserve"> случайными</w:t>
+      </w:r>
+      <w:r>
+        <w:rPr>
+          <w:rFonts w:ascii="Times New Roman" w:hAnsi="Times New Roman" w:cs="Times New Roman"/>
+          <w:color w:val="000000"/>
+          <w:sz w:val="28"/>
+          <w:szCs w:val="28"/>
+        </w:rPr>
+        <w:t xml:space="preserve"> кнопками производится 50 раз.</w:t>
+      </w:r>
+    </w:p>
+    <w:p>
+      <w:pPr>
+        <w:autoSpaceDE w:val="0"/>
+        <w:autoSpaceDN w:val="0"/>
+        <w:adjustRightInd w:val="0"/>
+        <w:spacing w:after="0" w:line="240" w:lineRule="auto"/>
+        <w:jc w:val="both"/>
+        <w:rPr>
+          <w:rFonts w:ascii="Times New Roman" w:hAnsi="Times New Roman" w:cs="Times New Roman"/>
+          <w:color w:val="000000"/>
+          <w:sz w:val="28"/>
+          <w:szCs w:val="28"/>
+        </w:rPr>
+      </w:pPr>
+      <w:r>
+        <w:rPr>
+          <w:rFonts w:ascii="Times New Roman" w:hAnsi="Times New Roman" w:cs="Times New Roman"/>
+          <w:color w:val="000000"/>
+          <w:sz w:val="28"/>
+          <w:szCs w:val="28"/>
+        </w:rPr>
+        <w:t>После перебором кнопок, кнопку со значением 16 делаем невидимой, а остальные видимыми.</w:t>
+      </w:r>
+    </w:p>
+    <w:p>
+      <w:pPr>
+        <w:autoSpaceDE w:val="0"/>
+        <w:autoSpaceDN w:val="0"/>
+        <w:adjustRightInd w:val="0"/>
+        <w:spacing w:after="0" w:line="240" w:lineRule="auto"/>
+        <w:rPr>
+          <w:rFonts w:ascii="Times New Roman" w:hAnsi="Times New Roman" w:cs="Times New Roman"/>
+          <w:color w:val="000000"/>
+          <w:sz w:val="28"/>
+          <w:szCs w:val="28"/>
+        </w:rPr>
+      </w:pPr>
+    </w:p>
+    <w:p>
+      <w:pPr>
+        <w:pStyle w:val="a3"/>
+        <w:numPr>
+          <w:ilvl w:val="0"/>
+          <w:numId w:val="1"/>
+        </w:numPr>
+        <w:autoSpaceDE w:val="0"/>
+        <w:autoSpaceDN w:val="0"/>
+        <w:adjustRightInd w:val="0"/>
+        <w:spacing w:after="0" w:line="240" w:lineRule="auto"/>
+        <w:jc w:val="center"/>
+        <w:rPr>
+          <w:rFonts w:ascii="Times New Roman" w:hAnsi="Times New Roman" w:cs="Times New Roman"/>
+          <w:b/>
+          <w:bCs/>
+          <w:color w:val="000000"/>
+          <w:sz w:val="32"/>
+          <w:szCs w:val="32"/>
+        </w:rPr>
+      </w:pPr>
+      <w:r>
+        <w:rPr>
+          <w:rFonts w:ascii="Times New Roman" w:hAnsi="Times New Roman" w:cs="Times New Roman"/>
+          <w:b/>
+          <w:bCs/>
+          <w:color w:val="000000"/>
+          <w:sz w:val="32"/>
+          <w:szCs w:val="32"/>
+          <w:lang w:val="en-US"/>
+        </w:rPr>
+        <w:t xml:space="preserve">Private bool </w:t>
+      </w:r>
+      <w:proofErr w:type="spellStart"/>
+      <w:proofErr w:type="gramStart"/>
+      <w:r>
+        <w:rPr>
+          <w:rFonts w:ascii="Times New Roman" w:hAnsi="Times New Roman" w:cs="Times New Roman"/>
+          <w:b/>
+          <w:bCs/>
+          <w:color w:val="000000"/>
+          <w:sz w:val="32"/>
+          <w:szCs w:val="32"/>
+          <w:lang w:val="en-US"/>
+        </w:rPr>
+        <w:t>CheckWin</w:t>
+      </w:r>
+      <w:proofErr w:type="spellEnd"/>
+      <w:r>
+        <w:rPr>
+          <w:rFonts w:ascii="Times New Roman" w:hAnsi="Times New Roman" w:cs="Times New Roman"/>
+          <w:b/>
+          <w:bCs/>
+          <w:color w:val="000000"/>
+          <w:sz w:val="32"/>
+          <w:szCs w:val="32"/>
+          <w:lang w:val="en-US"/>
+        </w:rPr>
+        <w:t>(</w:t>
+      </w:r>
+      <w:proofErr w:type="gramEnd"/>
+      <w:r>
+        <w:rPr>
+          <w:rFonts w:ascii="Times New Roman" w:hAnsi="Times New Roman" w:cs="Times New Roman"/>
+          <w:b/>
+          <w:bCs/>
+          <w:color w:val="000000"/>
+          <w:sz w:val="32"/>
+          <w:szCs w:val="32"/>
+          <w:lang w:val="en-US"/>
+        </w:rPr>
+        <w:t>)</w:t>
+      </w:r>
+    </w:p>
+    <w:p>
+      <w:pPr>
+        <w:autoSpaceDE w:val="0"/>
+        <w:autoSpaceDN w:val="0"/>
+        <w:adjustRightInd w:val="0"/>
+        <w:spacing w:after="0" w:line="240" w:lineRule="auto"/>
+        <w:jc w:val="center"/>
+        <w:rPr>
+          <w:rFonts w:ascii="Times New Roman" w:hAnsi="Times New Roman" w:cs="Times New Roman"/>
+          <w:b/>
+          <w:bCs/>
+          <w:color w:val="000000"/>
+          <w:sz w:val="32"/>
+          <w:szCs w:val="32"/>
+        </w:rPr>
+      </w:pPr>
+    </w:p>
+    <w:p>
+      <w:pPr>
+        <w:autoSpaceDE w:val="0"/>
+        <w:autoSpaceDN w:val="0"/>
+        <w:adjustRightInd w:val="0"/>
+        <w:spacing w:after="0" w:line="240" w:lineRule="auto"/>
+        <w:jc w:val="both"/>
+        <w:rPr>
+          <w:rFonts w:ascii="Times New Roman" w:hAnsi="Times New Roman" w:cs="Times New Roman"/>
+          <w:color w:val="000000"/>
+          <w:sz w:val="28"/>
+          <w:szCs w:val="28"/>
+        </w:rPr>
+      </w:pPr>
+      <w:r>
+        <w:rPr>
+          <w:rFonts w:ascii="Times New Roman" w:hAnsi="Times New Roman" w:cs="Times New Roman"/>
+          <w:color w:val="000000"/>
+          <w:sz w:val="28"/>
+          <w:szCs w:val="28"/>
+        </w:rPr>
+        <w:t>Функция проверяет выполнены ли условия победы.</w:t>
+      </w:r>
+    </w:p>
+    <w:p>
+      <w:pPr>
+        <w:autoSpaceDE w:val="0"/>
+        <w:autoSpaceDN w:val="0"/>
+        <w:adjustRightInd w:val="0"/>
+        <w:spacing w:after="0" w:line="240" w:lineRule="auto"/>
+        <w:rPr>
+          <w:rFonts w:ascii="Times New Roman" w:hAnsi="Times New Roman" w:cs="Times New Roman"/>
+          <w:color w:val="000000"/>
+          <w:sz w:val="28"/>
+          <w:szCs w:val="28"/>
+        </w:rPr>
+      </w:pPr>
+    </w:p>
+    <w:p>
+      <w:pPr>
+        <w:autoSpaceDE w:val="0"/>
+        <w:autoSpaceDN w:val="0"/>
+        <w:adjustRightInd w:val="0"/>
+        <w:spacing w:after="0" w:line="240" w:lineRule="auto"/>
+        <w:rPr>
+          <w:rFonts w:ascii="Times New Roman" w:hAnsi="Times New Roman" w:cs="Times New Roman"/>
+          <w:b/>
+          <w:bCs/>
+          <w:color w:val="000000"/>
+          <w:sz w:val="28"/>
+          <w:szCs w:val="28"/>
+        </w:rPr>
+      </w:pPr>
+      <w:r>
+        <w:rPr>
+          <w:rFonts w:ascii="Times New Roman" w:hAnsi="Times New Roman" w:cs="Times New Roman"/>
+          <w:b/>
+          <w:bCs/>
+          <w:color w:val="000000"/>
+          <w:sz w:val="28"/>
+          <w:szCs w:val="28"/>
+        </w:rPr>
+        <w:t>Алгоритм:</w:t>
+      </w:r>
+    </w:p>
+    <w:p>
+      <w:pPr>
+        <w:autoSpaceDE w:val="0"/>
+        <w:autoSpaceDN w:val="0"/>
+        <w:adjustRightInd w:val="0"/>
+        <w:spacing w:after="0" w:line="240" w:lineRule="auto"/>
+        <w:rPr>
+          <w:rFonts w:ascii="Times New Roman" w:hAnsi="Times New Roman" w:cs="Times New Roman"/>
+          <w:b/>
+          <w:bCs/>
+          <w:color w:val="000000"/>
+          <w:sz w:val="28"/>
+          <w:szCs w:val="28"/>
+        </w:rPr>
+      </w:pPr>
+    </w:p>
+    <w:p>
+      <w:pPr>
+        <w:autoSpaceDE w:val="0"/>
+        <w:autoSpaceDN w:val="0"/>
+        <w:adjustRightInd w:val="0"/>
+        <w:spacing w:after="0" w:line="240" w:lineRule="auto"/>
+        <w:jc w:val="both"/>
+        <w:rPr>
+          <w:rFonts w:ascii="Times New Roman" w:hAnsi="Times New Roman" w:cs="Times New Roman"/>
+          <w:color w:val="000000"/>
+          <w:sz w:val="28"/>
+          <w:szCs w:val="28"/>
+          <w:lang w:val="en-US"/>
+        </w:rPr>
+      </w:pPr>
+      <w:r>
+        <w:rPr>
+          <w:rFonts w:ascii="Times New Roman" w:hAnsi="Times New Roman" w:cs="Times New Roman"/>
+          <w:color w:val="000000"/>
+          <w:sz w:val="28"/>
+          <w:szCs w:val="28"/>
+        </w:rPr>
+        <w:t xml:space="preserve">В цикле значение каждой кнопки сравнивается с увеличивающемся на единицу значением, если находится несовпадающее число, то возвращает </w:t>
+      </w:r>
+      <w:r>
+        <w:rPr>
+          <w:rFonts w:ascii="Times New Roman" w:hAnsi="Times New Roman" w:cs="Times New Roman"/>
+          <w:color w:val="000000"/>
+          <w:sz w:val="28"/>
+          <w:szCs w:val="28"/>
+          <w:lang w:val="en-US"/>
+        </w:rPr>
+        <w:t>false</w:t>
+      </w:r>
+      <w:r>
+        <w:rPr>
+          <w:rFonts w:ascii="Times New Roman" w:hAnsi="Times New Roman" w:cs="Times New Roman"/>
+          <w:color w:val="000000"/>
+          <w:sz w:val="28"/>
+          <w:szCs w:val="28"/>
+        </w:rPr>
+        <w:t xml:space="preserve">. Иначе </w:t>
+      </w:r>
+      <w:r>
+        <w:rPr>
+          <w:rFonts w:ascii="Times New Roman" w:hAnsi="Times New Roman" w:cs="Times New Roman"/>
+          <w:color w:val="000000"/>
+          <w:sz w:val="28"/>
+          <w:szCs w:val="28"/>
+          <w:lang w:val="en-US"/>
+        </w:rPr>
+        <w:t>true.</w:t>
+      </w:r>
+    </w:p>
+    <w:p>
+      <w:pPr>
+        <w:autoSpaceDE w:val="0"/>
+        <w:autoSpaceDN w:val="0"/>
+        <w:adjustRightInd w:val="0"/>
+        <w:spacing w:after="0" w:line="240" w:lineRule="auto"/>
+        <w:rPr>
+          <w:rFonts w:ascii="Times New Roman" w:hAnsi="Times New Roman" w:cs="Times New Roman"/>
+          <w:color w:val="000000"/>
+          <w:sz w:val="28"/>
+          <w:szCs w:val="28"/>
+          <w:lang w:val="en-US"/>
+        </w:rPr>
+      </w:pPr>
+    </w:p>
+    <w:p>
+      <w:pPr>
+        <w:pStyle w:val="a3"/>
+        <w:numPr>
+          <w:ilvl w:val="0"/>
+          <w:numId w:val="1"/>
+        </w:numPr>
+        <w:autoSpaceDE w:val="0"/>
+        <w:autoSpaceDN w:val="0"/>
+        <w:adjustRightInd w:val="0"/>
+        <w:spacing w:after="0" w:line="240" w:lineRule="auto"/>
+        <w:jc w:val="center"/>
+        <w:rPr>
+          <w:rFonts w:ascii="Times New Roman" w:hAnsi="Times New Roman" w:cs="Times New Roman"/>
+          <w:b/>
+          <w:bCs/>
+          <w:color w:val="000000"/>
+          <w:sz w:val="32"/>
+          <w:szCs w:val="32"/>
+          <w:lang w:val="en-US"/>
+        </w:rPr>
+      </w:pPr>
+      <w:r>
+        <w:rPr>
+          <w:rFonts w:ascii="Times New Roman" w:hAnsi="Times New Roman" w:cs="Times New Roman"/>
+          <w:b/>
+          <w:bCs/>
+          <w:color w:val="000000"/>
+          <w:sz w:val="32"/>
+          <w:szCs w:val="32"/>
+          <w:lang w:val="en-US"/>
+        </w:rPr>
+        <w:t xml:space="preserve">Private void </w:t>
+      </w:r>
+      <w:proofErr w:type="spellStart"/>
+      <w:proofErr w:type="gramStart"/>
+      <w:r>
+        <w:rPr>
+          <w:rFonts w:ascii="Times New Roman" w:hAnsi="Times New Roman" w:cs="Times New Roman"/>
+          <w:b/>
+          <w:bCs/>
+          <w:color w:val="000000"/>
+          <w:sz w:val="32"/>
+          <w:szCs w:val="32"/>
+          <w:lang w:val="en-US"/>
+        </w:rPr>
+        <w:t>StartGame</w:t>
+      </w:r>
+      <w:proofErr w:type="spellEnd"/>
+      <w:r>
+        <w:rPr>
+          <w:rFonts w:ascii="Times New Roman" w:hAnsi="Times New Roman" w:cs="Times New Roman"/>
+          <w:b/>
+          <w:bCs/>
+          <w:color w:val="000000"/>
+          <w:sz w:val="32"/>
+          <w:szCs w:val="32"/>
+          <w:lang w:val="en-US"/>
+        </w:rPr>
+        <w:t>(</w:t>
+      </w:r>
+      <w:proofErr w:type="gramEnd"/>
+      <w:r>
+        <w:rPr>
+          <w:rFonts w:ascii="Times New Roman" w:hAnsi="Times New Roman" w:cs="Times New Roman"/>
+          <w:b/>
+          <w:bCs/>
+          <w:color w:val="000000"/>
+          <w:sz w:val="32"/>
+          <w:szCs w:val="32"/>
+          <w:lang w:val="en-US"/>
+        </w:rPr>
+        <w:t xml:space="preserve">object sender, </w:t>
+      </w:r>
+      <w:proofErr w:type="spellStart"/>
+      <w:r>
+        <w:rPr>
+          <w:rFonts w:ascii="Times New Roman" w:hAnsi="Times New Roman" w:cs="Times New Roman"/>
+          <w:b/>
+          <w:bCs/>
+          <w:color w:val="000000"/>
+          <w:sz w:val="32"/>
+          <w:szCs w:val="32"/>
+          <w:lang w:val="en-US"/>
+        </w:rPr>
+        <w:t>EventArgs</w:t>
+      </w:r>
+      <w:proofErr w:type="spellEnd"/>
+      <w:r>
+        <w:rPr>
+          <w:rFonts w:ascii="Times New Roman" w:hAnsi="Times New Roman" w:cs="Times New Roman"/>
+          <w:b/>
+          <w:bCs/>
+          <w:color w:val="000000"/>
+          <w:sz w:val="32"/>
+          <w:szCs w:val="32"/>
+          <w:lang w:val="en-US"/>
+        </w:rPr>
+        <w:t xml:space="preserve"> e)</w:t>
+      </w:r>
+    </w:p>
+    <w:p>
+      <w:pPr>
+        <w:autoSpaceDE w:val="0"/>
+        <w:autoSpaceDN w:val="0"/>
+        <w:adjustRightInd w:val="0"/>
+        <w:spacing w:after="0" w:line="240" w:lineRule="auto"/>
+        <w:rPr>
+          <w:rFonts w:ascii="Times New Roman" w:hAnsi="Times New Roman" w:cs="Times New Roman"/>
+          <w:b/>
+          <w:bCs/>
+          <w:color w:val="000000"/>
+          <w:sz w:val="32"/>
+          <w:szCs w:val="32"/>
+          <w:lang w:val="en-US"/>
+        </w:rPr>
+      </w:pPr>
+    </w:p>
+    <w:p>
+      <w:pPr>
+        <w:autoSpaceDE w:val="0"/>
+        <w:autoSpaceDN w:val="0"/>
+        <w:adjustRightInd w:val="0"/>
+        <w:spacing w:after="0" w:line="240" w:lineRule="auto"/>
+        <w:jc w:val="both"/>
+        <w:rPr>
+          <w:rFonts w:ascii="Times New Roman" w:hAnsi="Times New Roman" w:cs="Times New Roman"/>
+          <w:color w:val="000000"/>
+          <w:sz w:val="28"/>
+          <w:szCs w:val="28"/>
+        </w:rPr>
+      </w:pPr>
+      <w:r>
+        <w:rPr>
+          <w:rFonts w:ascii="Times New Roman" w:hAnsi="Times New Roman" w:cs="Times New Roman"/>
+          <w:color w:val="000000"/>
+          <w:sz w:val="28"/>
+          <w:szCs w:val="28"/>
+        </w:rPr>
+        <w:t>Метод выполняет действия, необходимые для запуска новой игры.</w:t>
+      </w:r>
+    </w:p>
+    <w:p>
+      <w:pPr>
+        <w:autoSpaceDE w:val="0"/>
+        <w:autoSpaceDN w:val="0"/>
+        <w:adjustRightInd w:val="0"/>
+        <w:spacing w:after="0" w:line="240" w:lineRule="auto"/>
+        <w:rPr>
+          <w:rFonts w:ascii="Times New Roman" w:hAnsi="Times New Roman" w:cs="Times New Roman"/>
+          <w:color w:val="000000"/>
+          <w:sz w:val="28"/>
+          <w:szCs w:val="28"/>
+        </w:rPr>
+      </w:pPr>
+    </w:p>
+    <w:p>
+      <w:pPr>
+        <w:autoSpaceDE w:val="0"/>
+        <w:autoSpaceDN w:val="0"/>
+        <w:adjustRightInd w:val="0"/>
+        <w:spacing w:after="0" w:line="240" w:lineRule="auto"/>
+        <w:rPr>
+          <w:rFonts w:ascii="Times New Roman" w:hAnsi="Times New Roman" w:cs="Times New Roman"/>
+          <w:b/>
+          <w:bCs/>
+          <w:color w:val="000000"/>
+          <w:sz w:val="28"/>
+          <w:szCs w:val="28"/>
+        </w:rPr>
+      </w:pPr>
+      <w:r>
+        <w:rPr>
+          <w:rFonts w:ascii="Times New Roman" w:hAnsi="Times New Roman" w:cs="Times New Roman"/>
+          <w:b/>
+          <w:bCs/>
+          <w:color w:val="000000"/>
+          <w:sz w:val="28"/>
+          <w:szCs w:val="28"/>
+        </w:rPr>
+        <w:t>Алгоритм:</w:t>
+      </w:r>
+    </w:p>
+    <w:p>
+      <w:pPr>
+        <w:autoSpaceDE w:val="0"/>
+        <w:autoSpaceDN w:val="0"/>
+        <w:adjustRightInd w:val="0"/>
+        <w:spacing w:after="0" w:line="240" w:lineRule="auto"/>
+        <w:rPr>
+          <w:rFonts w:ascii="Times New Roman" w:hAnsi="Times New Roman" w:cs="Times New Roman"/>
+          <w:b/>
+          <w:bCs/>
+          <w:color w:val="000000"/>
+          <w:sz w:val="28"/>
+          <w:szCs w:val="28"/>
+        </w:rPr>
+      </w:pPr>
+    </w:p>
+    <w:p>
+      <w:pPr>
+        <w:autoSpaceDE w:val="0"/>
+        <w:autoSpaceDN w:val="0"/>
+        <w:adjustRightInd w:val="0"/>
+        <w:spacing w:after="0" w:line="240" w:lineRule="auto"/>
+        <w:jc w:val="both"/>
+        <w:rPr>
+          <w:rFonts w:ascii="Times New Roman" w:hAnsi="Times New Roman" w:cs="Times New Roman"/>
+          <w:color w:val="000000"/>
+          <w:sz w:val="28"/>
+          <w:szCs w:val="28"/>
+        </w:rPr>
+      </w:pPr>
+      <w:r>
+        <w:rPr>
+          <w:rFonts w:ascii="Times New Roman" w:hAnsi="Times New Roman" w:cs="Times New Roman"/>
+          <w:color w:val="000000"/>
+          <w:sz w:val="28"/>
+          <w:szCs w:val="28"/>
+        </w:rPr>
+        <w:t>Вызов функции перемешивания кнопок.</w:t>
+      </w:r>
+    </w:p>
+    <w:p>
+      <w:pPr>
+        <w:autoSpaceDE w:val="0"/>
+        <w:autoSpaceDN w:val="0"/>
+        <w:adjustRightInd w:val="0"/>
+        <w:spacing w:after="0" w:line="240" w:lineRule="auto"/>
+        <w:jc w:val="both"/>
+        <w:rPr>
+          <w:rFonts w:ascii="Times New Roman" w:hAnsi="Times New Roman" w:cs="Times New Roman"/>
+          <w:color w:val="000000"/>
+          <w:sz w:val="28"/>
+          <w:szCs w:val="28"/>
+        </w:rPr>
+      </w:pPr>
+      <w:r>
+        <w:rPr>
+          <w:rFonts w:ascii="Times New Roman" w:hAnsi="Times New Roman" w:cs="Times New Roman"/>
+          <w:color w:val="000000"/>
+          <w:sz w:val="28"/>
+          <w:szCs w:val="28"/>
+        </w:rPr>
+        <w:t>Сброс таймера и кол-ва ходов.</w:t>
+      </w:r>
+    </w:p>
+    <w:p>
+      <w:pPr>
+        <w:autoSpaceDE w:val="0"/>
+        <w:autoSpaceDN w:val="0"/>
+        <w:adjustRightInd w:val="0"/>
+        <w:spacing w:after="0" w:line="240" w:lineRule="auto"/>
+        <w:jc w:val="both"/>
+        <w:rPr>
+          <w:rFonts w:ascii="Times New Roman" w:hAnsi="Times New Roman" w:cs="Times New Roman"/>
+          <w:color w:val="000000"/>
+          <w:sz w:val="28"/>
+          <w:szCs w:val="28"/>
+        </w:rPr>
+      </w:pPr>
+      <w:r>
+        <w:rPr>
+          <w:rFonts w:ascii="Times New Roman" w:hAnsi="Times New Roman" w:cs="Times New Roman"/>
+          <w:color w:val="000000"/>
+          <w:sz w:val="28"/>
+          <w:szCs w:val="28"/>
+        </w:rPr>
+        <w:t>Включение кнопки паузы.</w:t>
+      </w:r>
+    </w:p>
+    <w:p>
+      <w:pPr>
+        <w:autoSpaceDE w:val="0"/>
+        <w:autoSpaceDN w:val="0"/>
+        <w:adjustRightInd w:val="0"/>
+        <w:spacing w:after="0" w:line="240" w:lineRule="auto"/>
+        <w:jc w:val="both"/>
+        <w:rPr>
+          <w:rFonts w:ascii="Times New Roman" w:hAnsi="Times New Roman" w:cs="Times New Roman"/>
+          <w:color w:val="000000"/>
+          <w:sz w:val="28"/>
+          <w:szCs w:val="28"/>
+        </w:rPr>
+      </w:pPr>
+      <w:r>
+        <w:rPr>
+          <w:rFonts w:ascii="Times New Roman" w:hAnsi="Times New Roman" w:cs="Times New Roman"/>
+          <w:color w:val="000000"/>
+          <w:sz w:val="28"/>
+          <w:szCs w:val="28"/>
+        </w:rPr>
+        <w:t>Перебор всех кнопок с целью их активации.</w:t>
+      </w:r>
+    </w:p>
+    <w:p>
+      <w:pPr>
+        <w:autoSpaceDE w:val="0"/>
+        <w:autoSpaceDN w:val="0"/>
+        <w:adjustRightInd w:val="0"/>
+        <w:spacing w:after="0" w:line="240" w:lineRule="auto"/>
+        <w:rPr>
+          <w:rFonts w:ascii="Times New Roman" w:hAnsi="Times New Roman" w:cs="Times New Roman"/>
+          <w:color w:val="000000"/>
+          <w:sz w:val="28"/>
+          <w:szCs w:val="28"/>
+        </w:rPr>
+      </w:pPr>
+    </w:p>
+    <w:p>
+      <w:pPr>
+        <w:pStyle w:val="a3"/>
+        <w:numPr>
+          <w:ilvl w:val="0"/>
+          <w:numId w:val="1"/>
+        </w:numPr>
+        <w:autoSpaceDE w:val="0"/>
+        <w:autoSpaceDN w:val="0"/>
+        <w:adjustRightInd w:val="0"/>
+        <w:spacing w:after="0" w:line="240" w:lineRule="auto"/>
+        <w:jc w:val="center"/>
+        <w:rPr>
+          <w:rFonts w:ascii="Times New Roman" w:hAnsi="Times New Roman" w:cs="Times New Roman"/>
+          <w:b/>
+          <w:bCs/>
+          <w:color w:val="000000"/>
+          <w:sz w:val="32"/>
+          <w:szCs w:val="32"/>
+          <w:lang w:val="en-US"/>
+        </w:rPr>
+      </w:pPr>
+      <w:r>
+        <w:rPr>
+          <w:rFonts w:ascii="Times New Roman" w:hAnsi="Times New Roman" w:cs="Times New Roman"/>
+          <w:b/>
+          <w:bCs/>
+          <w:color w:val="000000"/>
+          <w:sz w:val="32"/>
+          <w:szCs w:val="32"/>
+          <w:lang w:val="en-US"/>
+        </w:rPr>
+        <w:t xml:space="preserve">Private void </w:t>
+      </w:r>
+      <w:proofErr w:type="gramStart"/>
+      <w:r>
+        <w:rPr>
+          <w:rFonts w:ascii="Times New Roman" w:hAnsi="Times New Roman" w:cs="Times New Roman"/>
+          <w:b/>
+          <w:bCs/>
+          <w:color w:val="000000"/>
+          <w:sz w:val="32"/>
+          <w:szCs w:val="32"/>
+          <w:lang w:val="en-US"/>
+        </w:rPr>
+        <w:t>Help(</w:t>
+      </w:r>
+      <w:proofErr w:type="gramEnd"/>
+      <w:r>
+        <w:rPr>
+          <w:rFonts w:ascii="Times New Roman" w:hAnsi="Times New Roman" w:cs="Times New Roman"/>
+          <w:b/>
+          <w:bCs/>
+          <w:color w:val="000000"/>
+          <w:sz w:val="32"/>
+          <w:szCs w:val="32"/>
+          <w:lang w:val="en-US"/>
+        </w:rPr>
+        <w:t xml:space="preserve">object sender, </w:t>
+      </w:r>
+      <w:proofErr w:type="spellStart"/>
+      <w:r>
+        <w:rPr>
+          <w:rFonts w:ascii="Times New Roman" w:hAnsi="Times New Roman" w:cs="Times New Roman"/>
+          <w:b/>
+          <w:bCs/>
+          <w:color w:val="000000"/>
+          <w:sz w:val="32"/>
+          <w:szCs w:val="32"/>
+          <w:lang w:val="en-US"/>
+        </w:rPr>
+        <w:t>EventArgs</w:t>
+      </w:r>
+      <w:proofErr w:type="spellEnd"/>
+      <w:r>
+        <w:rPr>
+          <w:rFonts w:ascii="Times New Roman" w:hAnsi="Times New Roman" w:cs="Times New Roman"/>
+          <w:b/>
+          <w:bCs/>
+          <w:color w:val="000000"/>
+          <w:sz w:val="32"/>
+          <w:szCs w:val="32"/>
+          <w:lang w:val="en-US"/>
+        </w:rPr>
+        <w:t xml:space="preserve"> e)</w:t>
+      </w:r>
+    </w:p>
+    <w:p>
+      <w:pPr>
+        <w:autoSpaceDE w:val="0"/>
+        <w:autoSpaceDN w:val="0"/>
+        <w:adjustRightInd w:val="0"/>
+        <w:spacing w:after="0" w:line="240" w:lineRule="auto"/>
+        <w:jc w:val="center"/>
+        <w:rPr>
+          <w:rFonts w:ascii="Times New Roman" w:hAnsi="Times New Roman" w:cs="Times New Roman"/>
+          <w:b/>
+          <w:bCs/>
+          <w:color w:val="000000"/>
+          <w:sz w:val="32"/>
+          <w:szCs w:val="32"/>
+          <w:lang w:val="en-US"/>
+        </w:rPr>
+      </w:pPr>
+    </w:p>
+    <w:p>
+      <w:pPr>
+        <w:autoSpaceDE w:val="0"/>
+        <w:autoSpaceDN w:val="0"/>
+        <w:adjustRightInd w:val="0"/>
+        <w:spacing w:after="0" w:line="240" w:lineRule="auto"/>
+        <w:jc w:val="both"/>
+        <w:rPr>
+          <w:rFonts w:ascii="Times New Roman" w:hAnsi="Times New Roman" w:cs="Times New Roman"/>
+          <w:color w:val="000000"/>
+          <w:sz w:val="28"/>
+          <w:szCs w:val="28"/>
+        </w:rPr>
+      </w:pPr>
+      <w:r>
+        <w:rPr>
+          <w:rFonts w:ascii="Times New Roman" w:hAnsi="Times New Roman" w:cs="Times New Roman"/>
+          <w:color w:val="000000"/>
+          <w:sz w:val="28"/>
+          <w:szCs w:val="28"/>
+        </w:rPr>
+        <w:lastRenderedPageBreak/>
+        <w:t>Метод открывает сайт с описанием игры.</w:t>
+      </w:r>
+    </w:p>
+    <w:p>
+      <w:pPr>
+        <w:autoSpaceDE w:val="0"/>
+        <w:autoSpaceDN w:val="0"/>
+        <w:adjustRightInd w:val="0"/>
+        <w:spacing w:after="0" w:line="240" w:lineRule="auto"/>
+        <w:rPr>
+          <w:rFonts w:ascii="Times New Roman" w:hAnsi="Times New Roman" w:cs="Times New Roman"/>
+          <w:color w:val="000000"/>
+          <w:sz w:val="28"/>
+          <w:szCs w:val="28"/>
+        </w:rPr>
+      </w:pPr>
+    </w:p>
+    <w:p>
+      <w:pPr>
+        <w:autoSpaceDE w:val="0"/>
+        <w:autoSpaceDN w:val="0"/>
+        <w:adjustRightInd w:val="0"/>
+        <w:spacing w:after="0" w:line="240" w:lineRule="auto"/>
+        <w:rPr>
+          <w:rFonts w:ascii="Times New Roman" w:hAnsi="Times New Roman" w:cs="Times New Roman"/>
+          <w:b/>
+          <w:bCs/>
+          <w:color w:val="000000"/>
+          <w:sz w:val="28"/>
+          <w:szCs w:val="28"/>
+        </w:rPr>
+      </w:pPr>
+      <w:r>
+        <w:rPr>
+          <w:rFonts w:ascii="Times New Roman" w:hAnsi="Times New Roman" w:cs="Times New Roman"/>
+          <w:b/>
+          <w:bCs/>
+          <w:color w:val="000000"/>
+          <w:sz w:val="28"/>
+          <w:szCs w:val="28"/>
+        </w:rPr>
+        <w:t>Алгоритм:</w:t>
+      </w:r>
+    </w:p>
+    <w:p>
+      <w:pPr>
+        <w:autoSpaceDE w:val="0"/>
+        <w:autoSpaceDN w:val="0"/>
+        <w:adjustRightInd w:val="0"/>
+        <w:spacing w:after="0" w:line="240" w:lineRule="auto"/>
+        <w:rPr>
+          <w:rFonts w:ascii="Times New Roman" w:hAnsi="Times New Roman" w:cs="Times New Roman"/>
+          <w:b/>
+          <w:bCs/>
+          <w:color w:val="000000"/>
+          <w:sz w:val="28"/>
+          <w:szCs w:val="28"/>
+        </w:rPr>
+      </w:pPr>
+    </w:p>
+    <w:p>
+      <w:pPr>
+        <w:autoSpaceDE w:val="0"/>
+        <w:autoSpaceDN w:val="0"/>
+        <w:adjustRightInd w:val="0"/>
+        <w:spacing w:after="0" w:line="240" w:lineRule="auto"/>
+        <w:jc w:val="both"/>
+        <w:rPr>
+          <w:rFonts w:ascii="Times New Roman" w:hAnsi="Times New Roman" w:cs="Times New Roman"/>
+          <w:color w:val="000000"/>
+          <w:sz w:val="28"/>
+          <w:szCs w:val="28"/>
+        </w:rPr>
+      </w:pPr>
+      <w:r>
+        <w:rPr>
+          <w:rFonts w:ascii="Times New Roman" w:hAnsi="Times New Roman" w:cs="Times New Roman"/>
+          <w:color w:val="000000"/>
+          <w:sz w:val="28"/>
+          <w:szCs w:val="28"/>
+        </w:rPr>
+        <w:t>Открытие ссылки в браузере по умолчанию.</w:t>
+      </w:r>
+    </w:p>
+    <w:p>
+      <w:pPr>
+        <w:autoSpaceDE w:val="0"/>
+        <w:autoSpaceDN w:val="0"/>
+        <w:adjustRightInd w:val="0"/>
+        <w:spacing w:after="0" w:line="240" w:lineRule="auto"/>
+        <w:rPr>
+          <w:rFonts w:ascii="Times New Roman" w:hAnsi="Times New Roman" w:cs="Times New Roman"/>
+          <w:color w:val="000000"/>
+          <w:sz w:val="28"/>
+          <w:szCs w:val="28"/>
+        </w:rPr>
+      </w:pPr>
+    </w:p>
+    <w:p>
+      <w:pPr>
+        <w:pStyle w:val="a3"/>
+        <w:numPr>
+          <w:ilvl w:val="0"/>
+          <w:numId w:val="1"/>
+        </w:numPr>
+        <w:autoSpaceDE w:val="0"/>
+        <w:autoSpaceDN w:val="0"/>
+        <w:adjustRightInd w:val="0"/>
+        <w:spacing w:after="0" w:line="240" w:lineRule="auto"/>
+        <w:jc w:val="center"/>
+        <w:rPr>
+          <w:rFonts w:ascii="Times New Roman" w:hAnsi="Times New Roman" w:cs="Times New Roman"/>
+          <w:b/>
+          <w:bCs/>
+          <w:color w:val="000000"/>
+          <w:sz w:val="32"/>
+          <w:szCs w:val="32"/>
+          <w:lang w:val="en-US"/>
+        </w:rPr>
+      </w:pPr>
+      <w:r>
+        <w:rPr>
+          <w:rFonts w:ascii="Times New Roman" w:hAnsi="Times New Roman" w:cs="Times New Roman"/>
+          <w:b/>
+          <w:bCs/>
+          <w:color w:val="000000"/>
+          <w:sz w:val="32"/>
+          <w:szCs w:val="32"/>
+          <w:lang w:val="en-US"/>
+        </w:rPr>
+        <w:t xml:space="preserve">Private void </w:t>
+      </w:r>
+      <w:proofErr w:type="spellStart"/>
+      <w:proofErr w:type="gramStart"/>
+      <w:r>
+        <w:rPr>
+          <w:rFonts w:ascii="Times New Roman" w:hAnsi="Times New Roman" w:cs="Times New Roman"/>
+          <w:b/>
+          <w:bCs/>
+          <w:color w:val="000000"/>
+          <w:sz w:val="32"/>
+          <w:szCs w:val="32"/>
+          <w:lang w:val="en-US"/>
+        </w:rPr>
+        <w:t>PauseGame</w:t>
+      </w:r>
+      <w:proofErr w:type="spellEnd"/>
+      <w:r>
+        <w:rPr>
+          <w:rFonts w:ascii="Times New Roman" w:hAnsi="Times New Roman" w:cs="Times New Roman"/>
+          <w:b/>
+          <w:bCs/>
+          <w:color w:val="000000"/>
+          <w:sz w:val="32"/>
+          <w:szCs w:val="32"/>
+          <w:lang w:val="en-US"/>
+        </w:rPr>
+        <w:t>(</w:t>
+      </w:r>
+      <w:proofErr w:type="gramEnd"/>
+      <w:r>
+        <w:rPr>
+          <w:rFonts w:ascii="Times New Roman" w:hAnsi="Times New Roman" w:cs="Times New Roman"/>
+          <w:b/>
+          <w:bCs/>
+          <w:color w:val="000000"/>
+          <w:sz w:val="32"/>
+          <w:szCs w:val="32"/>
+          <w:lang w:val="en-US"/>
+        </w:rPr>
+        <w:t xml:space="preserve">object sender, </w:t>
+      </w:r>
+      <w:proofErr w:type="spellStart"/>
+      <w:r>
+        <w:rPr>
+          <w:rFonts w:ascii="Times New Roman" w:hAnsi="Times New Roman" w:cs="Times New Roman"/>
+          <w:b/>
+          <w:bCs/>
+          <w:color w:val="000000"/>
+          <w:sz w:val="32"/>
+          <w:szCs w:val="32"/>
+          <w:lang w:val="en-US"/>
+        </w:rPr>
+        <w:t>EventArgs</w:t>
+      </w:r>
+      <w:proofErr w:type="spellEnd"/>
+      <w:r>
+        <w:rPr>
+          <w:rFonts w:ascii="Times New Roman" w:hAnsi="Times New Roman" w:cs="Times New Roman"/>
+          <w:b/>
+          <w:bCs/>
+          <w:color w:val="000000"/>
+          <w:sz w:val="32"/>
+          <w:szCs w:val="32"/>
+          <w:lang w:val="en-US"/>
+        </w:rPr>
+        <w:t xml:space="preserve"> e)</w:t>
+      </w:r>
+    </w:p>
+    <w:p>
+      <w:pPr>
+        <w:autoSpaceDE w:val="0"/>
+        <w:autoSpaceDN w:val="0"/>
+        <w:adjustRightInd w:val="0"/>
+        <w:spacing w:after="0" w:line="240" w:lineRule="auto"/>
+        <w:jc w:val="center"/>
+        <w:rPr>
+          <w:rFonts w:ascii="Times New Roman" w:hAnsi="Times New Roman" w:cs="Times New Roman"/>
+          <w:b/>
+          <w:bCs/>
+          <w:color w:val="000000"/>
+          <w:sz w:val="32"/>
+          <w:szCs w:val="32"/>
+          <w:lang w:val="en-US"/>
+        </w:rPr>
+      </w:pPr>
+    </w:p>
+    <w:p>
+      <w:pPr>
+        <w:autoSpaceDE w:val="0"/>
+        <w:autoSpaceDN w:val="0"/>
+        <w:adjustRightInd w:val="0"/>
+        <w:spacing w:after="0" w:line="240" w:lineRule="auto"/>
+        <w:jc w:val="both"/>
+        <w:rPr>
+          <w:rFonts w:ascii="Times New Roman" w:hAnsi="Times New Roman" w:cs="Times New Roman"/>
+          <w:color w:val="000000"/>
+          <w:sz w:val="28"/>
+          <w:szCs w:val="28"/>
+        </w:rPr>
+      </w:pPr>
+      <w:r>
+        <w:rPr>
+          <w:rFonts w:ascii="Times New Roman" w:hAnsi="Times New Roman" w:cs="Times New Roman"/>
+          <w:color w:val="000000"/>
+          <w:sz w:val="28"/>
+          <w:szCs w:val="28"/>
+        </w:rPr>
+        <w:t xml:space="preserve">Функция </w:t>
+      </w:r>
+      <w:r>
+        <w:rPr>
+          <w:rFonts w:ascii="Times New Roman" w:hAnsi="Times New Roman" w:cs="Times New Roman"/>
+          <w:color w:val="000000"/>
+          <w:sz w:val="28"/>
+          <w:szCs w:val="28"/>
+        </w:rPr>
+        <w:t>ставит игру на паузу или снимает с него.</w:t>
+      </w:r>
+    </w:p>
+    <w:p>
+      <w:pPr>
+        <w:autoSpaceDE w:val="0"/>
+        <w:autoSpaceDN w:val="0"/>
+        <w:adjustRightInd w:val="0"/>
+        <w:spacing w:after="0" w:line="240" w:lineRule="auto"/>
+        <w:jc w:val="both"/>
+        <w:rPr>
+          <w:rFonts w:ascii="Times New Roman" w:hAnsi="Times New Roman" w:cs="Times New Roman"/>
+          <w:color w:val="000000"/>
+          <w:sz w:val="28"/>
+          <w:szCs w:val="28"/>
+        </w:rPr>
+      </w:pPr>
+    </w:p>
+    <w:p>
+      <w:pPr>
+        <w:autoSpaceDE w:val="0"/>
+        <w:autoSpaceDN w:val="0"/>
+        <w:adjustRightInd w:val="0"/>
+        <w:spacing w:after="0" w:line="240" w:lineRule="auto"/>
+        <w:jc w:val="both"/>
+        <w:rPr>
+          <w:rFonts w:ascii="Times New Roman" w:hAnsi="Times New Roman" w:cs="Times New Roman"/>
+          <w:b/>
+          <w:bCs/>
+          <w:color w:val="000000"/>
+          <w:sz w:val="28"/>
+          <w:szCs w:val="28"/>
+        </w:rPr>
+      </w:pPr>
+      <w:r>
+        <w:rPr>
+          <w:rFonts w:ascii="Times New Roman" w:hAnsi="Times New Roman" w:cs="Times New Roman"/>
+          <w:b/>
+          <w:bCs/>
+          <w:color w:val="000000"/>
+          <w:sz w:val="28"/>
+          <w:szCs w:val="28"/>
+        </w:rPr>
+        <w:t>Переменные:</w:t>
+      </w:r>
+    </w:p>
+    <w:p>
+      <w:pPr>
+        <w:autoSpaceDE w:val="0"/>
+        <w:autoSpaceDN w:val="0"/>
+        <w:adjustRightInd w:val="0"/>
+        <w:spacing w:after="0" w:line="240" w:lineRule="auto"/>
+        <w:jc w:val="both"/>
+        <w:rPr>
+          <w:rFonts w:ascii="Times New Roman" w:hAnsi="Times New Roman" w:cs="Times New Roman"/>
+          <w:b/>
+          <w:bCs/>
+          <w:color w:val="000000"/>
+          <w:sz w:val="28"/>
+          <w:szCs w:val="28"/>
+        </w:rPr>
+      </w:pPr>
+    </w:p>
+    <w:p>
+      <w:pPr>
+        <w:autoSpaceDE w:val="0"/>
+        <w:autoSpaceDN w:val="0"/>
+        <w:adjustRightInd w:val="0"/>
+        <w:spacing w:after="0" w:line="240" w:lineRule="auto"/>
+        <w:jc w:val="both"/>
+        <w:rPr>
+          <w:rFonts w:ascii="Times New Roman" w:hAnsi="Times New Roman" w:cs="Times New Roman"/>
+          <w:color w:val="000000"/>
+          <w:sz w:val="28"/>
+          <w:szCs w:val="28"/>
+        </w:rPr>
+      </w:pPr>
+      <w:proofErr w:type="spellStart"/>
+      <w:r>
+        <w:rPr>
+          <w:rFonts w:ascii="Times New Roman" w:hAnsi="Times New Roman" w:cs="Times New Roman"/>
+          <w:color w:val="000000"/>
+          <w:sz w:val="28"/>
+          <w:szCs w:val="28"/>
+          <w:lang w:val="en-US"/>
+        </w:rPr>
+        <w:t>PauseText</w:t>
+      </w:r>
+      <w:proofErr w:type="spellEnd"/>
+      <w:r>
+        <w:rPr>
+          <w:rFonts w:ascii="Times New Roman" w:hAnsi="Times New Roman" w:cs="Times New Roman"/>
+          <w:color w:val="000000"/>
+          <w:sz w:val="28"/>
+          <w:szCs w:val="28"/>
+        </w:rPr>
+        <w:t xml:space="preserve"> – </w:t>
+      </w:r>
+      <w:r>
+        <w:rPr>
+          <w:rFonts w:ascii="Times New Roman" w:hAnsi="Times New Roman" w:cs="Times New Roman"/>
+          <w:color w:val="000000"/>
+          <w:sz w:val="28"/>
+          <w:szCs w:val="28"/>
+        </w:rPr>
+        <w:t>Содержит надпись о включенной паузе</w:t>
+      </w:r>
+    </w:p>
+    <w:p>
+      <w:pPr>
+        <w:autoSpaceDE w:val="0"/>
+        <w:autoSpaceDN w:val="0"/>
+        <w:adjustRightInd w:val="0"/>
+        <w:spacing w:after="0" w:line="240" w:lineRule="auto"/>
+        <w:jc w:val="both"/>
+        <w:rPr>
+          <w:rFonts w:ascii="Times New Roman" w:hAnsi="Times New Roman" w:cs="Times New Roman"/>
+          <w:color w:val="000000"/>
+          <w:sz w:val="28"/>
+          <w:szCs w:val="28"/>
+        </w:rPr>
+      </w:pPr>
+    </w:p>
+    <w:p>
+      <w:pPr>
+        <w:autoSpaceDE w:val="0"/>
+        <w:autoSpaceDN w:val="0"/>
+        <w:adjustRightInd w:val="0"/>
+        <w:spacing w:after="0" w:line="240" w:lineRule="auto"/>
+        <w:jc w:val="both"/>
+        <w:rPr>
+          <w:rFonts w:ascii="Times New Roman" w:hAnsi="Times New Roman" w:cs="Times New Roman"/>
+          <w:b/>
+          <w:bCs/>
+          <w:color w:val="000000"/>
+          <w:sz w:val="28"/>
+          <w:szCs w:val="28"/>
+        </w:rPr>
+      </w:pPr>
+      <w:r>
+        <w:rPr>
+          <w:rFonts w:ascii="Times New Roman" w:hAnsi="Times New Roman" w:cs="Times New Roman"/>
+          <w:b/>
+          <w:bCs/>
+          <w:color w:val="000000"/>
+          <w:sz w:val="28"/>
+          <w:szCs w:val="28"/>
+        </w:rPr>
+        <w:t>Алгоритм:</w:t>
+      </w:r>
+    </w:p>
+    <w:p>
+      <w:pPr>
+        <w:autoSpaceDE w:val="0"/>
+        <w:autoSpaceDN w:val="0"/>
+        <w:adjustRightInd w:val="0"/>
+        <w:spacing w:after="0" w:line="240" w:lineRule="auto"/>
+        <w:jc w:val="both"/>
+        <w:rPr>
+          <w:rFonts w:ascii="Times New Roman" w:hAnsi="Times New Roman" w:cs="Times New Roman"/>
+          <w:b/>
+          <w:bCs/>
+          <w:color w:val="000000"/>
+          <w:sz w:val="28"/>
+          <w:szCs w:val="28"/>
+        </w:rPr>
+      </w:pPr>
+    </w:p>
+    <w:p>
+      <w:pPr>
+        <w:autoSpaceDE w:val="0"/>
+        <w:autoSpaceDN w:val="0"/>
+        <w:adjustRightInd w:val="0"/>
+        <w:spacing w:after="0" w:line="240" w:lineRule="auto"/>
+        <w:jc w:val="both"/>
+        <w:rPr>
+          <w:rFonts w:ascii="Times New Roman" w:hAnsi="Times New Roman" w:cs="Times New Roman"/>
+          <w:color w:val="000000"/>
+          <w:sz w:val="28"/>
+          <w:szCs w:val="28"/>
+        </w:rPr>
+      </w:pPr>
+      <w:r>
+        <w:rPr>
+          <w:rFonts w:ascii="Times New Roman" w:hAnsi="Times New Roman" w:cs="Times New Roman"/>
+          <w:color w:val="000000"/>
+          <w:sz w:val="28"/>
+          <w:szCs w:val="28"/>
+        </w:rPr>
+        <w:t>Меняем значение работы таймера на противоположное.</w:t>
+      </w:r>
+    </w:p>
+    <w:p>
+      <w:pPr>
+        <w:autoSpaceDE w:val="0"/>
+        <w:autoSpaceDN w:val="0"/>
+        <w:adjustRightInd w:val="0"/>
+        <w:spacing w:after="0" w:line="240" w:lineRule="auto"/>
+        <w:jc w:val="both"/>
+        <w:rPr>
+          <w:rFonts w:ascii="Times New Roman" w:hAnsi="Times New Roman" w:cs="Times New Roman"/>
+          <w:color w:val="000000"/>
+          <w:sz w:val="28"/>
+          <w:szCs w:val="28"/>
+        </w:rPr>
+      </w:pPr>
+      <w:r>
+        <w:rPr>
+          <w:rFonts w:ascii="Times New Roman" w:hAnsi="Times New Roman" w:cs="Times New Roman"/>
+          <w:color w:val="000000"/>
+          <w:sz w:val="28"/>
+          <w:szCs w:val="28"/>
+        </w:rPr>
+        <w:t>В цикле меняем состояние кнопок на противоположное.</w:t>
+      </w:r>
+    </w:p>
+    <w:p>
+      <w:pPr>
+        <w:autoSpaceDE w:val="0"/>
+        <w:autoSpaceDN w:val="0"/>
+        <w:adjustRightInd w:val="0"/>
+        <w:spacing w:after="0" w:line="240" w:lineRule="auto"/>
+        <w:jc w:val="both"/>
+        <w:rPr>
+          <w:rFonts w:ascii="Times New Roman" w:hAnsi="Times New Roman" w:cs="Times New Roman"/>
+          <w:color w:val="000000"/>
+          <w:sz w:val="28"/>
+          <w:szCs w:val="28"/>
+        </w:rPr>
+      </w:pPr>
+      <w:r>
+        <w:rPr>
+          <w:rFonts w:ascii="Times New Roman" w:hAnsi="Times New Roman" w:cs="Times New Roman"/>
+          <w:color w:val="000000"/>
+          <w:sz w:val="28"/>
+          <w:szCs w:val="28"/>
+        </w:rPr>
+        <w:t>Меняем значение видимости макета на противоположное.</w:t>
+      </w:r>
+    </w:p>
+    <w:p>
+      <w:pPr>
+        <w:autoSpaceDE w:val="0"/>
+        <w:autoSpaceDN w:val="0"/>
+        <w:adjustRightInd w:val="0"/>
+        <w:spacing w:after="0" w:line="240" w:lineRule="auto"/>
+        <w:jc w:val="both"/>
+        <w:rPr>
+          <w:rFonts w:ascii="Times New Roman" w:hAnsi="Times New Roman" w:cs="Times New Roman"/>
+          <w:color w:val="000000"/>
+          <w:sz w:val="28"/>
+          <w:szCs w:val="28"/>
+        </w:rPr>
+      </w:pPr>
+      <w:r>
+        <w:rPr>
+          <w:rFonts w:ascii="Times New Roman" w:hAnsi="Times New Roman" w:cs="Times New Roman"/>
+          <w:color w:val="000000"/>
+          <w:sz w:val="28"/>
+          <w:szCs w:val="28"/>
+        </w:rPr>
+        <w:t>Создаем и настраиваем надпись о паузе и добавляем её в элементы этой формы.</w:t>
+      </w:r>
+    </w:p>
+    <w:p>
+      <w:pPr>
+        <w:autoSpaceDE w:val="0"/>
+        <w:autoSpaceDN w:val="0"/>
+        <w:adjustRightInd w:val="0"/>
+        <w:spacing w:after="0" w:line="240" w:lineRule="auto"/>
+        <w:jc w:val="both"/>
+        <w:rPr>
+          <w:rFonts w:ascii="Times New Roman" w:hAnsi="Times New Roman" w:cs="Times New Roman"/>
+          <w:color w:val="000000"/>
+          <w:sz w:val="28"/>
+          <w:szCs w:val="28"/>
+        </w:rPr>
+      </w:pPr>
+    </w:p>
+    <w:p>
+      <w:pPr>
+        <w:pStyle w:val="a3"/>
+        <w:numPr>
+          <w:ilvl w:val="0"/>
+          <w:numId w:val="1"/>
+        </w:numPr>
+        <w:autoSpaceDE w:val="0"/>
+        <w:autoSpaceDN w:val="0"/>
+        <w:adjustRightInd w:val="0"/>
+        <w:spacing w:after="0" w:line="240" w:lineRule="auto"/>
+        <w:jc w:val="center"/>
+        <w:rPr>
+          <w:rFonts w:ascii="Times New Roman" w:hAnsi="Times New Roman" w:cs="Times New Roman"/>
+          <w:b/>
+          <w:bCs/>
+          <w:color w:val="000000"/>
+          <w:sz w:val="32"/>
+          <w:szCs w:val="32"/>
+          <w:lang w:val="en-US"/>
+        </w:rPr>
+      </w:pPr>
+      <w:r>
+        <w:rPr>
+          <w:rFonts w:ascii="Times New Roman" w:hAnsi="Times New Roman" w:cs="Times New Roman"/>
+          <w:b/>
+          <w:bCs/>
+          <w:color w:val="000000"/>
+          <w:sz w:val="32"/>
+          <w:szCs w:val="32"/>
+          <w:lang w:val="en-US"/>
+        </w:rPr>
+        <w:t xml:space="preserve">Private void </w:t>
+      </w:r>
+      <w:proofErr w:type="spellStart"/>
+      <w:proofErr w:type="gramStart"/>
+      <w:r>
+        <w:rPr>
+          <w:rFonts w:ascii="Times New Roman" w:hAnsi="Times New Roman" w:cs="Times New Roman"/>
+          <w:b/>
+          <w:bCs/>
+          <w:color w:val="000000"/>
+          <w:sz w:val="32"/>
+          <w:szCs w:val="32"/>
+          <w:lang w:val="en-US"/>
+        </w:rPr>
+        <w:t>ExitGame</w:t>
+      </w:r>
+      <w:proofErr w:type="spellEnd"/>
+      <w:r>
+        <w:rPr>
+          <w:rFonts w:ascii="Times New Roman" w:hAnsi="Times New Roman" w:cs="Times New Roman"/>
+          <w:b/>
+          <w:bCs/>
+          <w:color w:val="000000"/>
+          <w:sz w:val="32"/>
+          <w:szCs w:val="32"/>
+          <w:lang w:val="en-US"/>
+        </w:rPr>
+        <w:t>(</w:t>
+      </w:r>
+      <w:proofErr w:type="gramEnd"/>
+      <w:r>
+        <w:rPr>
+          <w:rFonts w:ascii="Times New Roman" w:hAnsi="Times New Roman" w:cs="Times New Roman"/>
+          <w:b/>
+          <w:bCs/>
+          <w:color w:val="000000"/>
+          <w:sz w:val="32"/>
+          <w:szCs w:val="32"/>
+          <w:lang w:val="en-US"/>
+        </w:rPr>
+        <w:t xml:space="preserve">object sender, </w:t>
+      </w:r>
+      <w:proofErr w:type="spellStart"/>
+      <w:r>
+        <w:rPr>
+          <w:rFonts w:ascii="Times New Roman" w:hAnsi="Times New Roman" w:cs="Times New Roman"/>
+          <w:b/>
+          <w:bCs/>
+          <w:color w:val="000000"/>
+          <w:sz w:val="32"/>
+          <w:szCs w:val="32"/>
+          <w:lang w:val="en-US"/>
+        </w:rPr>
+        <w:t>EventArgs</w:t>
+      </w:r>
+      <w:proofErr w:type="spellEnd"/>
+      <w:r>
+        <w:rPr>
+          <w:rFonts w:ascii="Times New Roman" w:hAnsi="Times New Roman" w:cs="Times New Roman"/>
+          <w:b/>
+          <w:bCs/>
+          <w:color w:val="000000"/>
+          <w:sz w:val="32"/>
+          <w:szCs w:val="32"/>
+          <w:lang w:val="en-US"/>
+        </w:rPr>
+        <w:t xml:space="preserve"> e)</w:t>
+      </w:r>
+    </w:p>
+    <w:p>
+      <w:pPr>
+        <w:autoSpaceDE w:val="0"/>
+        <w:autoSpaceDN w:val="0"/>
+        <w:adjustRightInd w:val="0"/>
+        <w:spacing w:after="0" w:line="240" w:lineRule="auto"/>
+        <w:jc w:val="center"/>
+        <w:rPr>
+          <w:rFonts w:ascii="Times New Roman" w:hAnsi="Times New Roman" w:cs="Times New Roman"/>
+          <w:b/>
+          <w:bCs/>
+          <w:color w:val="000000"/>
+          <w:sz w:val="32"/>
+          <w:szCs w:val="32"/>
+          <w:lang w:val="en-US"/>
+        </w:rPr>
+      </w:pPr>
+    </w:p>
+    <w:p>
+      <w:pPr>
+        <w:autoSpaceDE w:val="0"/>
+        <w:autoSpaceDN w:val="0"/>
+        <w:adjustRightInd w:val="0"/>
+        <w:spacing w:after="0" w:line="240" w:lineRule="auto"/>
+        <w:jc w:val="both"/>
+        <w:rPr>
+          <w:rFonts w:ascii="Times New Roman" w:hAnsi="Times New Roman" w:cs="Times New Roman"/>
+          <w:color w:val="000000"/>
+          <w:sz w:val="28"/>
+          <w:szCs w:val="28"/>
+        </w:rPr>
+      </w:pPr>
+      <w:r>
+        <w:rPr>
+          <w:rFonts w:ascii="Times New Roman" w:hAnsi="Times New Roman" w:cs="Times New Roman"/>
+          <w:color w:val="000000"/>
+          <w:sz w:val="28"/>
+          <w:szCs w:val="28"/>
+        </w:rPr>
+        <w:t>Метод выключает игру.</w:t>
+      </w:r>
+    </w:p>
+    <w:p>
+      <w:pPr>
+        <w:autoSpaceDE w:val="0"/>
+        <w:autoSpaceDN w:val="0"/>
+        <w:adjustRightInd w:val="0"/>
+        <w:spacing w:after="0" w:line="240" w:lineRule="auto"/>
+        <w:jc w:val="both"/>
+        <w:rPr>
+          <w:rFonts w:ascii="Times New Roman" w:hAnsi="Times New Roman" w:cs="Times New Roman"/>
+          <w:color w:val="000000"/>
+          <w:sz w:val="28"/>
+          <w:szCs w:val="28"/>
+        </w:rPr>
+      </w:pPr>
+    </w:p>
+    <w:p>
+      <w:pPr>
+        <w:autoSpaceDE w:val="0"/>
+        <w:autoSpaceDN w:val="0"/>
+        <w:adjustRightInd w:val="0"/>
+        <w:spacing w:after="0" w:line="240" w:lineRule="auto"/>
+        <w:jc w:val="both"/>
+        <w:rPr>
+          <w:rFonts w:ascii="Times New Roman" w:hAnsi="Times New Roman" w:cs="Times New Roman"/>
+          <w:color w:val="000000"/>
+          <w:sz w:val="28"/>
+          <w:szCs w:val="28"/>
+        </w:rPr>
+      </w:pPr>
+      <w:r>
+        <w:rPr>
+          <w:rFonts w:ascii="Times New Roman" w:hAnsi="Times New Roman" w:cs="Times New Roman"/>
+          <w:b/>
+          <w:bCs/>
+          <w:color w:val="000000"/>
+          <w:sz w:val="28"/>
+          <w:szCs w:val="28"/>
+        </w:rPr>
+        <w:t>Алгоритм:</w:t>
+      </w:r>
+    </w:p>
+    <w:p>
+      <w:pPr>
+        <w:autoSpaceDE w:val="0"/>
+        <w:autoSpaceDN w:val="0"/>
+        <w:adjustRightInd w:val="0"/>
+        <w:spacing w:after="0" w:line="240" w:lineRule="auto"/>
+        <w:jc w:val="both"/>
+        <w:rPr>
+          <w:rFonts w:ascii="Times New Roman" w:hAnsi="Times New Roman" w:cs="Times New Roman"/>
+          <w:color w:val="000000"/>
+          <w:sz w:val="28"/>
+          <w:szCs w:val="28"/>
+        </w:rPr>
+      </w:pPr>
+    </w:p>
+    <w:p>
+      <w:pPr>
+        <w:autoSpaceDE w:val="0"/>
+        <w:autoSpaceDN w:val="0"/>
+        <w:adjustRightInd w:val="0"/>
+        <w:spacing w:after="0" w:line="240" w:lineRule="auto"/>
+        <w:jc w:val="both"/>
+        <w:rPr>
+          <w:rFonts w:ascii="Times New Roman" w:hAnsi="Times New Roman" w:cs="Times New Roman"/>
+          <w:color w:val="000000"/>
+          <w:sz w:val="28"/>
+          <w:szCs w:val="28"/>
+        </w:rPr>
+      </w:pPr>
+      <w:r>
+        <w:rPr>
+          <w:rFonts w:ascii="Times New Roman" w:hAnsi="Times New Roman" w:cs="Times New Roman"/>
+          <w:color w:val="000000"/>
+          <w:sz w:val="28"/>
+          <w:szCs w:val="28"/>
+        </w:rPr>
+        <w:t>Вызываем метод закрытия приложения.</w:t>
+      </w:r>
+    </w:p>
+    <w:p>
+      <w:pPr>
+        <w:autoSpaceDE w:val="0"/>
+        <w:autoSpaceDN w:val="0"/>
+        <w:adjustRightInd w:val="0"/>
+        <w:spacing w:after="0" w:line="240" w:lineRule="auto"/>
+        <w:jc w:val="both"/>
+        <w:rPr>
+          <w:rFonts w:ascii="Times New Roman" w:hAnsi="Times New Roman" w:cs="Times New Roman"/>
+          <w:color w:val="000000"/>
+          <w:sz w:val="28"/>
+          <w:szCs w:val="28"/>
+        </w:rPr>
+      </w:pPr>
+    </w:p>
+    <w:p>
+      <w:pPr>
+        <w:pStyle w:val="a3"/>
+        <w:numPr>
+          <w:ilvl w:val="0"/>
+          <w:numId w:val="1"/>
+        </w:numPr>
+        <w:autoSpaceDE w:val="0"/>
+        <w:autoSpaceDN w:val="0"/>
+        <w:adjustRightInd w:val="0"/>
+        <w:spacing w:after="0" w:line="240" w:lineRule="auto"/>
+        <w:jc w:val="center"/>
+        <w:rPr>
+          <w:rFonts w:ascii="Times New Roman" w:hAnsi="Times New Roman" w:cs="Times New Roman"/>
+          <w:b/>
+          <w:bCs/>
+          <w:color w:val="000000"/>
+          <w:sz w:val="32"/>
+          <w:szCs w:val="32"/>
+          <w:lang w:val="en-US"/>
+        </w:rPr>
+      </w:pPr>
+      <w:r>
+        <w:rPr>
+          <w:rFonts w:ascii="Times New Roman" w:hAnsi="Times New Roman" w:cs="Times New Roman"/>
+          <w:b/>
+          <w:bCs/>
+          <w:color w:val="000000"/>
+          <w:sz w:val="32"/>
+          <w:szCs w:val="32"/>
+          <w:lang w:val="en-US"/>
+        </w:rPr>
+        <w:t xml:space="preserve">Private void </w:t>
+      </w:r>
+      <w:proofErr w:type="spellStart"/>
+      <w:proofErr w:type="gramStart"/>
+      <w:r>
+        <w:rPr>
+          <w:rFonts w:ascii="Times New Roman" w:hAnsi="Times New Roman" w:cs="Times New Roman"/>
+          <w:b/>
+          <w:bCs/>
+          <w:color w:val="000000"/>
+          <w:sz w:val="32"/>
+          <w:szCs w:val="32"/>
+          <w:lang w:val="en-US"/>
+        </w:rPr>
+        <w:t>ChangePosition</w:t>
+      </w:r>
+      <w:proofErr w:type="spellEnd"/>
+      <w:r>
+        <w:rPr>
+          <w:rFonts w:ascii="Times New Roman" w:hAnsi="Times New Roman" w:cs="Times New Roman"/>
+          <w:b/>
+          <w:bCs/>
+          <w:color w:val="000000"/>
+          <w:sz w:val="32"/>
+          <w:szCs w:val="32"/>
+          <w:lang w:val="en-US"/>
+        </w:rPr>
+        <w:t>(</w:t>
+      </w:r>
+      <w:proofErr w:type="gramEnd"/>
+      <w:r>
+        <w:rPr>
+          <w:rFonts w:ascii="Times New Roman" w:hAnsi="Times New Roman" w:cs="Times New Roman"/>
+          <w:b/>
+          <w:bCs/>
+          <w:color w:val="000000"/>
+          <w:sz w:val="32"/>
+          <w:szCs w:val="32"/>
+          <w:lang w:val="en-US"/>
+        </w:rPr>
+        <w:t xml:space="preserve">object sender, </w:t>
+      </w:r>
+      <w:proofErr w:type="spellStart"/>
+      <w:r>
+        <w:rPr>
+          <w:rFonts w:ascii="Times New Roman" w:hAnsi="Times New Roman" w:cs="Times New Roman"/>
+          <w:b/>
+          <w:bCs/>
+          <w:color w:val="000000"/>
+          <w:sz w:val="32"/>
+          <w:szCs w:val="32"/>
+          <w:lang w:val="en-US"/>
+        </w:rPr>
+        <w:t>EventArgs</w:t>
+      </w:r>
+      <w:proofErr w:type="spellEnd"/>
+      <w:r>
+        <w:rPr>
+          <w:rFonts w:ascii="Times New Roman" w:hAnsi="Times New Roman" w:cs="Times New Roman"/>
+          <w:b/>
+          <w:bCs/>
+          <w:color w:val="000000"/>
+          <w:sz w:val="32"/>
+          <w:szCs w:val="32"/>
+          <w:lang w:val="en-US"/>
+        </w:rPr>
+        <w:t xml:space="preserve"> e)</w:t>
+      </w:r>
+    </w:p>
+    <w:p>
+      <w:pPr>
+        <w:autoSpaceDE w:val="0"/>
+        <w:autoSpaceDN w:val="0"/>
+        <w:adjustRightInd w:val="0"/>
+        <w:spacing w:after="0" w:line="240" w:lineRule="auto"/>
+        <w:jc w:val="center"/>
+        <w:rPr>
+          <w:rFonts w:ascii="Times New Roman" w:hAnsi="Times New Roman" w:cs="Times New Roman"/>
+          <w:b/>
+          <w:bCs/>
+          <w:color w:val="000000"/>
+          <w:sz w:val="32"/>
+          <w:szCs w:val="32"/>
+          <w:lang w:val="en-US"/>
+        </w:rPr>
+      </w:pPr>
+    </w:p>
+    <w:p>
+      <w:pPr>
+        <w:autoSpaceDE w:val="0"/>
+        <w:autoSpaceDN w:val="0"/>
+        <w:adjustRightInd w:val="0"/>
+        <w:spacing w:after="0" w:line="240" w:lineRule="auto"/>
+        <w:jc w:val="both"/>
+        <w:rPr>
+          <w:rFonts w:ascii="Times New Roman" w:hAnsi="Times New Roman" w:cs="Times New Roman"/>
+          <w:color w:val="000000"/>
+          <w:sz w:val="28"/>
+          <w:szCs w:val="28"/>
+        </w:rPr>
+      </w:pPr>
+      <w:r>
+        <w:rPr>
+          <w:rFonts w:ascii="Times New Roman" w:hAnsi="Times New Roman" w:cs="Times New Roman"/>
+          <w:color w:val="000000"/>
+          <w:sz w:val="28"/>
+          <w:szCs w:val="28"/>
+        </w:rPr>
+        <w:t>Метод меняет позиции надписей на экране.</w:t>
+      </w:r>
+    </w:p>
+    <w:p>
+      <w:pPr>
+        <w:autoSpaceDE w:val="0"/>
+        <w:autoSpaceDN w:val="0"/>
+        <w:adjustRightInd w:val="0"/>
+        <w:spacing w:after="0" w:line="240" w:lineRule="auto"/>
+        <w:jc w:val="both"/>
+        <w:rPr>
+          <w:rFonts w:ascii="Times New Roman" w:hAnsi="Times New Roman" w:cs="Times New Roman"/>
+          <w:color w:val="000000"/>
+          <w:sz w:val="28"/>
+          <w:szCs w:val="28"/>
+        </w:rPr>
+      </w:pPr>
+    </w:p>
+    <w:p>
+      <w:pPr>
+        <w:autoSpaceDE w:val="0"/>
+        <w:autoSpaceDN w:val="0"/>
+        <w:adjustRightInd w:val="0"/>
+        <w:spacing w:after="0" w:line="240" w:lineRule="auto"/>
+        <w:jc w:val="both"/>
+        <w:rPr>
+          <w:rFonts w:ascii="Times New Roman" w:hAnsi="Times New Roman" w:cs="Times New Roman"/>
+          <w:b/>
+          <w:bCs/>
+          <w:color w:val="000000"/>
+          <w:sz w:val="28"/>
+          <w:szCs w:val="28"/>
+        </w:rPr>
+      </w:pPr>
+      <w:r>
+        <w:rPr>
+          <w:rFonts w:ascii="Times New Roman" w:hAnsi="Times New Roman" w:cs="Times New Roman"/>
+          <w:b/>
+          <w:bCs/>
+          <w:color w:val="000000"/>
+          <w:sz w:val="28"/>
+          <w:szCs w:val="28"/>
+        </w:rPr>
+        <w:t>Алгоритм:</w:t>
+      </w:r>
+    </w:p>
+    <w:p>
+      <w:pPr>
+        <w:autoSpaceDE w:val="0"/>
+        <w:autoSpaceDN w:val="0"/>
+        <w:adjustRightInd w:val="0"/>
+        <w:spacing w:after="0" w:line="240" w:lineRule="auto"/>
+        <w:jc w:val="both"/>
+        <w:rPr>
+          <w:rFonts w:ascii="Times New Roman" w:hAnsi="Times New Roman" w:cs="Times New Roman"/>
+          <w:b/>
+          <w:bCs/>
+          <w:color w:val="000000"/>
+          <w:sz w:val="28"/>
+          <w:szCs w:val="28"/>
+        </w:rPr>
+      </w:pPr>
+    </w:p>
+    <w:p>
+      <w:pPr>
+        <w:autoSpaceDE w:val="0"/>
+        <w:autoSpaceDN w:val="0"/>
+        <w:adjustRightInd w:val="0"/>
+        <w:spacing w:after="0" w:line="240" w:lineRule="auto"/>
+        <w:jc w:val="both"/>
+        <w:rPr>
+          <w:rFonts w:ascii="Times New Roman" w:hAnsi="Times New Roman" w:cs="Times New Roman"/>
+          <w:color w:val="000000"/>
+          <w:sz w:val="28"/>
+          <w:szCs w:val="28"/>
+        </w:rPr>
+      </w:pPr>
+      <w:r>
+        <w:rPr>
+          <w:rFonts w:ascii="Times New Roman" w:hAnsi="Times New Roman" w:cs="Times New Roman"/>
+          <w:color w:val="000000"/>
+          <w:sz w:val="28"/>
+          <w:szCs w:val="28"/>
+        </w:rPr>
+        <w:t xml:space="preserve">Присвоить позициям надписей о времени и кол-ве ходов новые </w:t>
+      </w:r>
+      <w:proofErr w:type="spellStart"/>
+      <w:r>
+        <w:rPr>
+          <w:rFonts w:ascii="Times New Roman" w:hAnsi="Times New Roman" w:cs="Times New Roman"/>
+          <w:color w:val="000000"/>
+          <w:sz w:val="28"/>
+          <w:szCs w:val="28"/>
+        </w:rPr>
+        <w:t>расчитанные</w:t>
+      </w:r>
+      <w:proofErr w:type="spellEnd"/>
+      <w:r>
+        <w:rPr>
+          <w:rFonts w:ascii="Times New Roman" w:hAnsi="Times New Roman" w:cs="Times New Roman"/>
+          <w:color w:val="000000"/>
+          <w:sz w:val="28"/>
+          <w:szCs w:val="28"/>
+        </w:rPr>
+        <w:t xml:space="preserve"> позиции.</w:t>
+      </w:r>
+    </w:p>
+    <w:p>
+      <w:pPr>
+        <w:autoSpaceDE w:val="0"/>
+        <w:autoSpaceDN w:val="0"/>
+        <w:adjustRightInd w:val="0"/>
+        <w:spacing w:after="0" w:line="240" w:lineRule="auto"/>
+        <w:jc w:val="both"/>
+        <w:rPr>
+          <w:rFonts w:ascii="Times New Roman" w:hAnsi="Times New Roman" w:cs="Times New Roman"/>
+          <w:color w:val="000000"/>
+          <w:sz w:val="28"/>
+          <w:szCs w:val="28"/>
+        </w:rPr>
+      </w:pPr>
+    </w:p>
+    <w:p>
+      <w:pPr>
+        <w:pStyle w:val="a3"/>
+        <w:numPr>
+          <w:ilvl w:val="0"/>
+          <w:numId w:val="1"/>
+        </w:numPr>
+        <w:autoSpaceDE w:val="0"/>
+        <w:autoSpaceDN w:val="0"/>
+        <w:adjustRightInd w:val="0"/>
+        <w:spacing w:after="0" w:line="240" w:lineRule="auto"/>
+        <w:jc w:val="center"/>
+        <w:rPr>
+          <w:rFonts w:ascii="Times New Roman" w:hAnsi="Times New Roman" w:cs="Times New Roman"/>
+          <w:b/>
+          <w:bCs/>
+          <w:color w:val="000000"/>
+          <w:sz w:val="32"/>
+          <w:szCs w:val="32"/>
+          <w:lang w:val="en-US"/>
+        </w:rPr>
+      </w:pPr>
+      <w:r>
+        <w:rPr>
+          <w:rFonts w:ascii="Times New Roman" w:hAnsi="Times New Roman" w:cs="Times New Roman"/>
+          <w:b/>
+          <w:bCs/>
+          <w:color w:val="000000"/>
+          <w:sz w:val="32"/>
+          <w:szCs w:val="32"/>
+          <w:lang w:val="en-US"/>
+        </w:rPr>
+        <w:t xml:space="preserve">Private void </w:t>
+      </w:r>
+      <w:proofErr w:type="spellStart"/>
+      <w:proofErr w:type="gramStart"/>
+      <w:r>
+        <w:rPr>
+          <w:rFonts w:ascii="Times New Roman" w:hAnsi="Times New Roman" w:cs="Times New Roman"/>
+          <w:b/>
+          <w:bCs/>
+          <w:color w:val="000000"/>
+          <w:sz w:val="32"/>
+          <w:szCs w:val="32"/>
+          <w:lang w:val="en-US"/>
+        </w:rPr>
+        <w:t>KeyInputListener</w:t>
+      </w:r>
+      <w:proofErr w:type="spellEnd"/>
+      <w:r>
+        <w:rPr>
+          <w:rFonts w:ascii="Times New Roman" w:hAnsi="Times New Roman" w:cs="Times New Roman"/>
+          <w:b/>
+          <w:bCs/>
+          <w:color w:val="000000"/>
+          <w:sz w:val="32"/>
+          <w:szCs w:val="32"/>
+          <w:lang w:val="en-US"/>
+        </w:rPr>
+        <w:t>(</w:t>
+      </w:r>
+      <w:proofErr w:type="gramEnd"/>
+      <w:r>
+        <w:rPr>
+          <w:rFonts w:ascii="Times New Roman" w:hAnsi="Times New Roman" w:cs="Times New Roman"/>
+          <w:b/>
+          <w:bCs/>
+          <w:color w:val="000000"/>
+          <w:sz w:val="32"/>
+          <w:szCs w:val="32"/>
+          <w:lang w:val="en-US"/>
+        </w:rPr>
+        <w:t xml:space="preserve">object sender, </w:t>
+      </w:r>
+      <w:proofErr w:type="spellStart"/>
+      <w:r>
+        <w:rPr>
+          <w:rFonts w:ascii="Times New Roman" w:hAnsi="Times New Roman" w:cs="Times New Roman"/>
+          <w:b/>
+          <w:bCs/>
+          <w:color w:val="000000"/>
+          <w:sz w:val="32"/>
+          <w:szCs w:val="32"/>
+          <w:lang w:val="en-US"/>
+        </w:rPr>
+        <w:t>KeyEventArgs</w:t>
+      </w:r>
+      <w:proofErr w:type="spellEnd"/>
+      <w:r>
+        <w:rPr>
+          <w:rFonts w:ascii="Times New Roman" w:hAnsi="Times New Roman" w:cs="Times New Roman"/>
+          <w:b/>
+          <w:bCs/>
+          <w:color w:val="000000"/>
+          <w:sz w:val="32"/>
+          <w:szCs w:val="32"/>
+          <w:lang w:val="en-US"/>
+        </w:rPr>
+        <w:t xml:space="preserve"> e)</w:t>
+      </w:r>
+    </w:p>
+    <w:p>
+      <w:pPr>
+        <w:autoSpaceDE w:val="0"/>
+        <w:autoSpaceDN w:val="0"/>
+        <w:adjustRightInd w:val="0"/>
+        <w:spacing w:after="0" w:line="240" w:lineRule="auto"/>
+        <w:jc w:val="center"/>
+        <w:rPr>
+          <w:rFonts w:ascii="Times New Roman" w:hAnsi="Times New Roman" w:cs="Times New Roman"/>
+          <w:b/>
+          <w:bCs/>
+          <w:color w:val="000000"/>
+          <w:sz w:val="32"/>
+          <w:szCs w:val="32"/>
+          <w:lang w:val="en-US"/>
+        </w:rPr>
+      </w:pPr>
+    </w:p>
+    <w:p>
+      <w:pPr>
+        <w:autoSpaceDE w:val="0"/>
+        <w:autoSpaceDN w:val="0"/>
+        <w:adjustRightInd w:val="0"/>
+        <w:spacing w:after="0" w:line="240" w:lineRule="auto"/>
+        <w:jc w:val="both"/>
+        <w:rPr>
+          <w:rFonts w:ascii="Times New Roman" w:hAnsi="Times New Roman" w:cs="Times New Roman"/>
+          <w:color w:val="000000"/>
+          <w:sz w:val="28"/>
+          <w:szCs w:val="28"/>
+        </w:rPr>
+      </w:pPr>
+      <w:r>
+        <w:rPr>
+          <w:rFonts w:ascii="Times New Roman" w:hAnsi="Times New Roman" w:cs="Times New Roman"/>
+          <w:color w:val="000000"/>
+          <w:sz w:val="28"/>
+          <w:szCs w:val="28"/>
+        </w:rPr>
+        <w:t xml:space="preserve">Метод </w:t>
+      </w:r>
+      <w:r>
+        <w:rPr>
+          <w:rFonts w:ascii="Times New Roman" w:hAnsi="Times New Roman" w:cs="Times New Roman"/>
+          <w:color w:val="000000"/>
+          <w:sz w:val="28"/>
+          <w:szCs w:val="28"/>
+        </w:rPr>
+        <w:t>отслеживает нажатия определенных клавиш на клавиатуре.</w:t>
+      </w:r>
+    </w:p>
+    <w:p>
+      <w:pPr>
+        <w:autoSpaceDE w:val="0"/>
+        <w:autoSpaceDN w:val="0"/>
+        <w:adjustRightInd w:val="0"/>
+        <w:spacing w:after="0" w:line="240" w:lineRule="auto"/>
+        <w:jc w:val="both"/>
+        <w:rPr>
+          <w:rFonts w:ascii="Times New Roman" w:hAnsi="Times New Roman" w:cs="Times New Roman"/>
+          <w:color w:val="000000"/>
+          <w:sz w:val="28"/>
+          <w:szCs w:val="28"/>
+        </w:rPr>
+      </w:pPr>
+    </w:p>
+    <w:p>
+      <w:pPr>
+        <w:autoSpaceDE w:val="0"/>
+        <w:autoSpaceDN w:val="0"/>
+        <w:adjustRightInd w:val="0"/>
+        <w:spacing w:after="0" w:line="240" w:lineRule="auto"/>
+        <w:jc w:val="both"/>
+        <w:rPr>
+          <w:rFonts w:ascii="Times New Roman" w:hAnsi="Times New Roman" w:cs="Times New Roman"/>
+          <w:b/>
+          <w:bCs/>
+          <w:color w:val="000000"/>
+          <w:sz w:val="28"/>
+          <w:szCs w:val="28"/>
+        </w:rPr>
+      </w:pPr>
+      <w:r>
+        <w:rPr>
+          <w:rFonts w:ascii="Times New Roman" w:hAnsi="Times New Roman" w:cs="Times New Roman"/>
+          <w:b/>
+          <w:bCs/>
+          <w:color w:val="000000"/>
+          <w:sz w:val="28"/>
+          <w:szCs w:val="28"/>
+        </w:rPr>
+        <w:t>Алгоритм:</w:t>
+      </w:r>
+    </w:p>
+    <w:p>
+      <w:pPr>
+        <w:autoSpaceDE w:val="0"/>
+        <w:autoSpaceDN w:val="0"/>
+        <w:adjustRightInd w:val="0"/>
+        <w:spacing w:after="0" w:line="240" w:lineRule="auto"/>
+        <w:jc w:val="both"/>
+        <w:rPr>
+          <w:rFonts w:ascii="Times New Roman" w:hAnsi="Times New Roman" w:cs="Times New Roman"/>
+          <w:b/>
+          <w:bCs/>
+          <w:color w:val="000000"/>
+          <w:sz w:val="28"/>
+          <w:szCs w:val="28"/>
+        </w:rPr>
+      </w:pPr>
+    </w:p>
+    <w:p>
+      <w:pPr>
+        <w:autoSpaceDE w:val="0"/>
+        <w:autoSpaceDN w:val="0"/>
+        <w:adjustRightInd w:val="0"/>
+        <w:spacing w:after="0" w:line="240" w:lineRule="auto"/>
+        <w:jc w:val="both"/>
+        <w:rPr>
+          <w:rFonts w:ascii="Times New Roman" w:hAnsi="Times New Roman" w:cs="Times New Roman"/>
+          <w:color w:val="000000"/>
+          <w:sz w:val="28"/>
+          <w:szCs w:val="28"/>
+        </w:rPr>
+      </w:pPr>
+      <w:r>
+        <w:rPr>
+          <w:rFonts w:ascii="Times New Roman" w:hAnsi="Times New Roman" w:cs="Times New Roman"/>
+          <w:color w:val="000000"/>
+          <w:sz w:val="28"/>
+          <w:szCs w:val="28"/>
+        </w:rPr>
+        <w:t xml:space="preserve">При нажатии клавиши </w:t>
+      </w:r>
+      <w:r>
+        <w:rPr>
+          <w:rFonts w:ascii="Times New Roman" w:hAnsi="Times New Roman" w:cs="Times New Roman"/>
+          <w:color w:val="000000"/>
+          <w:sz w:val="28"/>
+          <w:szCs w:val="28"/>
+          <w:lang w:val="en-US"/>
+        </w:rPr>
+        <w:t>P</w:t>
+      </w:r>
+      <w:r>
+        <w:rPr>
+          <w:rFonts w:ascii="Times New Roman" w:hAnsi="Times New Roman" w:cs="Times New Roman"/>
+          <w:color w:val="000000"/>
+          <w:sz w:val="28"/>
+          <w:szCs w:val="28"/>
+        </w:rPr>
+        <w:t xml:space="preserve"> </w:t>
+      </w:r>
+      <w:r>
+        <w:rPr>
+          <w:rFonts w:ascii="Times New Roman" w:hAnsi="Times New Roman" w:cs="Times New Roman"/>
+          <w:color w:val="000000"/>
+          <w:sz w:val="28"/>
+          <w:szCs w:val="28"/>
+        </w:rPr>
+        <w:t>– ставить игру на паузу.</w:t>
+      </w:r>
+    </w:p>
+    <w:p>
+      <w:pPr>
+        <w:autoSpaceDE w:val="0"/>
+        <w:autoSpaceDN w:val="0"/>
+        <w:adjustRightInd w:val="0"/>
+        <w:spacing w:after="0" w:line="240" w:lineRule="auto"/>
+        <w:jc w:val="both"/>
+        <w:rPr>
+          <w:rFonts w:ascii="Times New Roman" w:hAnsi="Times New Roman" w:cs="Times New Roman"/>
+          <w:color w:val="000000"/>
+          <w:sz w:val="28"/>
+          <w:szCs w:val="28"/>
+        </w:rPr>
+      </w:pPr>
+      <w:r>
+        <w:rPr>
+          <w:rFonts w:ascii="Times New Roman" w:hAnsi="Times New Roman" w:cs="Times New Roman"/>
+          <w:color w:val="000000"/>
+          <w:sz w:val="28"/>
+          <w:szCs w:val="28"/>
+        </w:rPr>
+        <w:t xml:space="preserve">При нажатии клавиши </w:t>
+      </w:r>
+      <w:r>
+        <w:rPr>
+          <w:rFonts w:ascii="Times New Roman" w:hAnsi="Times New Roman" w:cs="Times New Roman"/>
+          <w:color w:val="000000"/>
+          <w:sz w:val="28"/>
+          <w:szCs w:val="28"/>
+          <w:lang w:val="en-US"/>
+        </w:rPr>
+        <w:t>W</w:t>
+      </w:r>
+      <w:r>
+        <w:rPr>
+          <w:rFonts w:ascii="Times New Roman" w:hAnsi="Times New Roman" w:cs="Times New Roman"/>
+          <w:color w:val="000000"/>
+          <w:sz w:val="28"/>
+          <w:szCs w:val="28"/>
+        </w:rPr>
+        <w:t xml:space="preserve"> – </w:t>
+      </w:r>
+      <w:r>
+        <w:rPr>
+          <w:rFonts w:ascii="Times New Roman" w:hAnsi="Times New Roman" w:cs="Times New Roman"/>
+          <w:color w:val="000000"/>
+          <w:sz w:val="28"/>
+          <w:szCs w:val="28"/>
+        </w:rPr>
+        <w:t>расставлять значения кнопок в выигрышную комбинацию.</w:t>
+      </w:r>
     </w:p>
     <w:sectPr>
       <w:pgSz w:w="11906" w:h="16838"/>
@@ -1660,6 +4803,7 @@
     <w:lsdException w:name="HTML Sample" w:semiHidden="1" w:unhideWhenUsed="1"/>
     <w:lsdException w:name="HTML Typewriter" w:semiHidden="1" w:unhideWhenUsed="1"/>
     <w:lsdException w:name="HTML Variable" w:semiHidden="1" w:unhideWhenUsed="1"/>
+    <w:lsdException w:name="Normal Table" w:semiHidden="1" w:unhideWhenUsed="1"/>
     <w:lsdException w:name="annotation subject" w:semiHidden="1" w:unhideWhenUsed="1"/>
     <w:lsdException w:name="No List" w:semiHidden="1" w:unhideWhenUsed="1"/>
     <w:lsdException w:name="Outline List 1" w:semiHidden="1" w:unhideWhenUsed="1"/>
@@ -1706,8 +4850,10 @@
     <w:lsdException w:name="Table Subtle 2" w:semiHidden="1" w:unhideWhenUsed="1"/>
     <w:lsdException w:name="Table Web 1" w:semiHidden="1" w:unhideWhenUsed="1"/>
     <w:lsdException w:name="Table Web 2" w:semiHidden="1" w:unhideWhenUsed="1"/>
+    <w:lsdException w:name="Table Web 3" w:semiHidden="1" w:unhideWhenUsed="1"/>
     <w:lsdException w:name="Balloon Text" w:semiHidden="1" w:unhideWhenUsed="1"/>
     <w:lsdException w:name="Table Grid" w:uiPriority="39"/>
+    <w:lsdException w:name="Table Theme" w:semiHidden="1" w:unhideWhenUsed="1"/>
     <w:lsdException w:name="Placeholder Text" w:semiHidden="1"/>
     <w:lsdException w:name="No Spacing" w:uiPriority="1" w:qFormat="1"/>
     <w:lsdException w:name="Light Shading" w:uiPriority="60"/>

</xml_diff>